<commit_message>
:construction: Faltan 2FN y el código en MySQL.
</commit_message>
<xml_diff>
--- a/Dia4/LIBRERÍA DEL MUNDO DE SOFIA.docx
+++ b/Dia4/LIBRERÍA DEL MUNDO DE SOFIA.docx
@@ -1,6 +1,6 @@
 
 <file path=word/document.xml><?xml version="1.0" encoding="utf-8"?>
-<w:document xmlns:wpc="http://schemas.microsoft.com/office/word/2010/wordprocessingCanvas" xmlns:cx="http://schemas.microsoft.com/office/drawing/2014/chartex" xmlns:cx1="http://schemas.microsoft.com/office/drawing/2015/9/8/chartex" xmlns:cx2="http://schemas.microsoft.com/office/drawing/2015/10/21/chartex" xmlns:cx3="http://schemas.microsoft.com/office/drawing/2016/5/9/chartex" xmlns:cx4="http://schemas.microsoft.com/office/drawing/2016/5/10/chartex" xmlns:cx5="http://schemas.microsoft.com/office/drawing/2016/5/11/chartex" xmlns:cx6="http://schemas.microsoft.com/office/drawing/2016/5/12/chartex" xmlns:cx7="http://schemas.microsoft.com/office/drawing/2016/5/13/chartex" xmlns:cx8="http://schemas.microsoft.com/office/drawing/2016/5/14/chartex" xmlns:mc="http://schemas.openxmlformats.org/markup-compatibility/2006" xmlns:aink="http://schemas.microsoft.com/office/drawing/2016/ink" xmlns:am3d="http://schemas.microsoft.com/office/drawing/2017/model3d" xmlns:o="urn:schemas-microsoft-com:office:office" xmlns:r="http://schemas.openxmlformats.org/officeDocument/2006/relationships" xmlns:m="http://schemas.openxmlformats.org/officeDocument/2006/math" xmlns:v="urn:schemas-microsoft-com:vml" xmlns:wp14="http://schemas.microsoft.com/office/word/2010/wordprocessingDrawing" xmlns:wp="http://schemas.openxmlformats.org/drawingml/2006/wordprocessingDrawing" xmlns:w10="urn:schemas-microsoft-com:office:word" xmlns:w="http://schemas.openxmlformats.org/wordprocessingml/2006/main" xmlns:w14="http://schemas.microsoft.com/office/word/2010/wordml" xmlns:w15="http://schemas.microsoft.com/office/word/2012/wordml" xmlns:w16cex="http://schemas.microsoft.com/office/word/2018/wordml/cex" xmlns:w16cid="http://schemas.microsoft.com/office/word/2016/wordml/cid" xmlns:w16="http://schemas.microsoft.com/office/word/2018/wordml" xmlns:w16sdtdh="http://schemas.microsoft.com/office/word/2020/wordml/sdtdatahash" xmlns:w16se="http://schemas.microsoft.com/office/word/2015/wordml/symex" xmlns:wpg="http://schemas.microsoft.com/office/word/2010/wordprocessingGroup" xmlns:wpi="http://schemas.microsoft.com/office/word/2010/wordprocessingInk" xmlns:wne="http://schemas.microsoft.com/office/word/2006/wordml" xmlns:wps="http://schemas.microsoft.com/office/word/2010/wordprocessingShape" mc:Ignorable="w14 w15 w16se w16cid w16 w16cex w16sdtdh wp14">
+<w:document xmlns:wpc="http://schemas.microsoft.com/office/word/2010/wordprocessingCanvas" xmlns:cx="http://schemas.microsoft.com/office/drawing/2014/chartex" xmlns:mc="http://schemas.openxmlformats.org/markup-compatibility/2006" xmlns:o="urn:schemas-microsoft-com:office:office" xmlns:r="http://schemas.openxmlformats.org/officeDocument/2006/relationships" xmlns:m="http://schemas.openxmlformats.org/officeDocument/2006/math" xmlns:v="urn:schemas-microsoft-com:vml" xmlns:wp14="http://schemas.microsoft.com/office/word/2010/wordprocessingDrawing" xmlns:wp="http://schemas.openxmlformats.org/drawingml/2006/wordprocessingDrawing" xmlns:w10="urn:schemas-microsoft-com:office:word" xmlns:w="http://schemas.openxmlformats.org/wordprocessingml/2006/main" xmlns:w14="http://schemas.microsoft.com/office/word/2010/wordml" xmlns:w15="http://schemas.microsoft.com/office/word/2012/wordml" xmlns:w16se="http://schemas.microsoft.com/office/word/2015/wordml/symex" xmlns:wpg="http://schemas.microsoft.com/office/word/2010/wordprocessingGroup" xmlns:wpi="http://schemas.microsoft.com/office/word/2010/wordprocessingInk" xmlns:wne="http://schemas.microsoft.com/office/word/2006/wordml" xmlns:wps="http://schemas.microsoft.com/office/word/2010/wordprocessingShape" mc:Ignorable="w14 w15 w16se wp14">
   <w:body>
     <w:p>
       <w:pPr>
@@ -491,7 +491,7 @@
             </w:rPr>
             <w:fldChar w:fldCharType="separate"/>
           </w:r>
-          <w:hyperlink w:anchor="_Toc181130372" w:history="1">
+          <w:hyperlink w:anchor="_Toc181169496" w:history="1">
             <w:r>
               <w:rPr>
                 <w:rStyle w:val="Hipervnculo"/>
@@ -518,7 +518,7 @@
                 <w:noProof/>
                 <w:webHidden/>
               </w:rPr>
-              <w:instrText xml:space="preserve"> PAGEREF _Toc181130372 \h </w:instrText>
+              <w:instrText xml:space="preserve"> PAGEREF _Toc181169496 \h </w:instrText>
             </w:r>
             <w:r>
               <w:rPr>
@@ -561,7 +561,7 @@
               <w:lang w:eastAsia="es-CO"/>
             </w:rPr>
           </w:pPr>
-          <w:hyperlink w:anchor="_Toc181130373" w:history="1">
+          <w:hyperlink w:anchor="_Toc181169497" w:history="1">
             <w:r>
               <w:rPr>
                 <w:rStyle w:val="Hipervnculo"/>
@@ -588,7 +588,7 @@
                 <w:noProof/>
                 <w:webHidden/>
               </w:rPr>
-              <w:instrText xml:space="preserve"> PAGEREF _Toc181130373 \h </w:instrText>
+              <w:instrText xml:space="preserve"> PAGEREF _Toc181169497 \h </w:instrText>
             </w:r>
             <w:r>
               <w:rPr>
@@ -631,7 +631,7 @@
               <w:lang w:eastAsia="es-CO"/>
             </w:rPr>
           </w:pPr>
-          <w:hyperlink w:anchor="_Toc181130374" w:history="1">
+          <w:hyperlink w:anchor="_Toc181169498" w:history="1">
             <w:r>
               <w:rPr>
                 <w:rStyle w:val="Hipervnculo"/>
@@ -658,7 +658,7 @@
                 <w:noProof/>
                 <w:webHidden/>
               </w:rPr>
-              <w:instrText xml:space="preserve"> PAGEREF _Toc181130374 \h </w:instrText>
+              <w:instrText xml:space="preserve"> PAGEREF _Toc181169498 \h </w:instrText>
             </w:r>
             <w:r>
               <w:rPr>
@@ -696,10 +696,12 @@
               <w:tab w:val="right" w:leader="dot" w:pos="9350"/>
             </w:tabs>
             <w:rPr>
+              <w:rFonts w:eastAsiaTheme="minorEastAsia"/>
               <w:noProof/>
+              <w:lang w:eastAsia="es-CO"/>
             </w:rPr>
           </w:pPr>
-          <w:hyperlink w:anchor="_Toc181130375" w:history="1">
+          <w:hyperlink w:anchor="_Toc181169499" w:history="1">
             <w:r>
               <w:rPr>
                 <w:rStyle w:val="Hipervnculo"/>
@@ -726,7 +728,7 @@
                 <w:noProof/>
                 <w:webHidden/>
               </w:rPr>
-              <w:instrText xml:space="preserve"> PAGEREF _Toc181130375 \h </w:instrText>
+              <w:instrText xml:space="preserve"> PAGEREF _Toc181169499 \h </w:instrText>
             </w:r>
             <w:r>
               <w:rPr>
@@ -759,7 +761,7 @@
         </w:p>
         <w:p>
           <w:pPr>
-            <w:pStyle w:val="TDC2"/>
+            <w:pStyle w:val="TDC3"/>
             <w:tabs>
               <w:tab w:val="right" w:leader="dot" w:pos="9350"/>
             </w:tabs>
@@ -767,7 +769,7 @@
               <w:noProof/>
             </w:rPr>
           </w:pPr>
-          <w:hyperlink w:anchor="_Toc181130376" w:history="1">
+          <w:hyperlink w:anchor="_Toc181169500" w:history="1">
             <w:r>
               <w:rPr>
                 <w:rStyle w:val="Hipervnculo"/>
@@ -794,7 +796,7 @@
                 <w:noProof/>
                 <w:webHidden/>
               </w:rPr>
-              <w:instrText xml:space="preserve"> PAGEREF _Toc181130376 \h </w:instrText>
+              <w:instrText xml:space="preserve"> PAGEREF _Toc181169500 \h </w:instrText>
             </w:r>
             <w:r>
               <w:rPr>
@@ -827,7 +829,7 @@
         </w:p>
         <w:p>
           <w:pPr>
-            <w:pStyle w:val="TDC2"/>
+            <w:pStyle w:val="TDC3"/>
             <w:tabs>
               <w:tab w:val="right" w:leader="dot" w:pos="9350"/>
             </w:tabs>
@@ -835,7 +837,7 @@
               <w:noProof/>
             </w:rPr>
           </w:pPr>
-          <w:hyperlink w:anchor="_Toc181130377" w:history="1">
+          <w:hyperlink w:anchor="_Toc181169501" w:history="1">
             <w:r>
               <w:rPr>
                 <w:rStyle w:val="Hipervnculo"/>
@@ -862,7 +864,7 @@
                 <w:noProof/>
                 <w:webHidden/>
               </w:rPr>
-              <w:instrText xml:space="preserve"> PAGEREF _Toc181130377 \h </w:instrText>
+              <w:instrText xml:space="preserve"> PAGEREF _Toc181169501 \h </w:instrText>
             </w:r>
             <w:r>
               <w:rPr>
@@ -882,7 +884,351 @@
                 <w:noProof/>
                 <w:webHidden/>
               </w:rPr>
-              <w:t>5</w:t>
+              <w:t>8</w:t>
+            </w:r>
+            <w:r>
+              <w:rPr>
+                <w:noProof/>
+                <w:webHidden/>
+              </w:rPr>
+              <w:fldChar w:fldCharType="end"/>
+            </w:r>
+          </w:hyperlink>
+        </w:p>
+        <w:p>
+          <w:pPr>
+            <w:pStyle w:val="TDC2"/>
+            <w:tabs>
+              <w:tab w:val="right" w:leader="dot" w:pos="9350"/>
+            </w:tabs>
+            <w:rPr>
+              <w:rFonts w:eastAsiaTheme="minorEastAsia"/>
+              <w:noProof/>
+              <w:lang w:eastAsia="es-CO"/>
+            </w:rPr>
+          </w:pPr>
+          <w:hyperlink w:anchor="_Toc181169502" w:history="1">
+            <w:r>
+              <w:rPr>
+                <w:rStyle w:val="Hipervnculo"/>
+                <w:noProof/>
+              </w:rPr>
+              <w:t>Construcción del Modelo Lógico</w:t>
+            </w:r>
+            <w:r>
+              <w:rPr>
+                <w:noProof/>
+                <w:webHidden/>
+              </w:rPr>
+              <w:tab/>
+            </w:r>
+            <w:r>
+              <w:rPr>
+                <w:noProof/>
+                <w:webHidden/>
+              </w:rPr>
+              <w:fldChar w:fldCharType="begin"/>
+            </w:r>
+            <w:r>
+              <w:rPr>
+                <w:noProof/>
+                <w:webHidden/>
+              </w:rPr>
+              <w:instrText xml:space="preserve"> PAGEREF _Toc181169502 \h </w:instrText>
+            </w:r>
+            <w:r>
+              <w:rPr>
+                <w:noProof/>
+                <w:webHidden/>
+              </w:rPr>
+            </w:r>
+            <w:r>
+              <w:rPr>
+                <w:noProof/>
+                <w:webHidden/>
+              </w:rPr>
+              <w:fldChar w:fldCharType="separate"/>
+            </w:r>
+            <w:r>
+              <w:rPr>
+                <w:noProof/>
+                <w:webHidden/>
+              </w:rPr>
+              <w:t>8</w:t>
+            </w:r>
+            <w:r>
+              <w:rPr>
+                <w:noProof/>
+                <w:webHidden/>
+              </w:rPr>
+              <w:fldChar w:fldCharType="end"/>
+            </w:r>
+          </w:hyperlink>
+        </w:p>
+        <w:p>
+          <w:pPr>
+            <w:pStyle w:val="TDC3"/>
+            <w:tabs>
+              <w:tab w:val="right" w:leader="dot" w:pos="9350"/>
+            </w:tabs>
+            <w:rPr>
+              <w:noProof/>
+            </w:rPr>
+          </w:pPr>
+          <w:hyperlink w:anchor="_Toc181169503" w:history="1">
+            <w:r>
+              <w:rPr>
+                <w:rStyle w:val="Hipervnculo"/>
+                <w:noProof/>
+              </w:rPr>
+              <w:t>Descripción</w:t>
+            </w:r>
+            <w:r>
+              <w:rPr>
+                <w:noProof/>
+                <w:webHidden/>
+              </w:rPr>
+              <w:tab/>
+            </w:r>
+            <w:r>
+              <w:rPr>
+                <w:noProof/>
+                <w:webHidden/>
+              </w:rPr>
+              <w:fldChar w:fldCharType="begin"/>
+            </w:r>
+            <w:r>
+              <w:rPr>
+                <w:noProof/>
+                <w:webHidden/>
+              </w:rPr>
+              <w:instrText xml:space="preserve"> PAGEREF _Toc181169503 \h </w:instrText>
+            </w:r>
+            <w:r>
+              <w:rPr>
+                <w:noProof/>
+                <w:webHidden/>
+              </w:rPr>
+            </w:r>
+            <w:r>
+              <w:rPr>
+                <w:noProof/>
+                <w:webHidden/>
+              </w:rPr>
+              <w:fldChar w:fldCharType="separate"/>
+            </w:r>
+            <w:r>
+              <w:rPr>
+                <w:noProof/>
+                <w:webHidden/>
+              </w:rPr>
+              <w:t>8</w:t>
+            </w:r>
+            <w:r>
+              <w:rPr>
+                <w:noProof/>
+                <w:webHidden/>
+              </w:rPr>
+              <w:fldChar w:fldCharType="end"/>
+            </w:r>
+          </w:hyperlink>
+        </w:p>
+        <w:p>
+          <w:pPr>
+            <w:pStyle w:val="TDC3"/>
+            <w:tabs>
+              <w:tab w:val="right" w:leader="dot" w:pos="9350"/>
+            </w:tabs>
+            <w:rPr>
+              <w:noProof/>
+            </w:rPr>
+          </w:pPr>
+          <w:hyperlink w:anchor="_Toc181169504" w:history="1">
+            <w:r>
+              <w:rPr>
+                <w:rStyle w:val="Hipervnculo"/>
+                <w:noProof/>
+              </w:rPr>
+              <w:t>Gráfica</w:t>
+            </w:r>
+            <w:r>
+              <w:rPr>
+                <w:noProof/>
+                <w:webHidden/>
+              </w:rPr>
+              <w:tab/>
+            </w:r>
+            <w:r>
+              <w:rPr>
+                <w:noProof/>
+                <w:webHidden/>
+              </w:rPr>
+              <w:fldChar w:fldCharType="begin"/>
+            </w:r>
+            <w:r>
+              <w:rPr>
+                <w:noProof/>
+                <w:webHidden/>
+              </w:rPr>
+              <w:instrText xml:space="preserve"> PAGEREF _Toc181169504 \h </w:instrText>
+            </w:r>
+            <w:r>
+              <w:rPr>
+                <w:noProof/>
+                <w:webHidden/>
+              </w:rPr>
+            </w:r>
+            <w:r>
+              <w:rPr>
+                <w:noProof/>
+                <w:webHidden/>
+              </w:rPr>
+              <w:fldChar w:fldCharType="separate"/>
+            </w:r>
+            <w:r>
+              <w:rPr>
+                <w:noProof/>
+                <w:webHidden/>
+              </w:rPr>
+              <w:t>11</w:t>
+            </w:r>
+            <w:r>
+              <w:rPr>
+                <w:noProof/>
+                <w:webHidden/>
+              </w:rPr>
+              <w:fldChar w:fldCharType="end"/>
+            </w:r>
+          </w:hyperlink>
+        </w:p>
+        <w:p>
+          <w:pPr>
+            <w:pStyle w:val="TDC2"/>
+            <w:tabs>
+              <w:tab w:val="right" w:leader="dot" w:pos="9350"/>
+            </w:tabs>
+            <w:rPr>
+              <w:rFonts w:eastAsiaTheme="minorEastAsia"/>
+              <w:noProof/>
+              <w:lang w:eastAsia="es-CO"/>
+            </w:rPr>
+          </w:pPr>
+          <w:hyperlink w:anchor="_Toc181169505" w:history="1">
+            <w:r>
+              <w:rPr>
+                <w:rStyle w:val="Hipervnculo"/>
+                <w:noProof/>
+              </w:rPr>
+              <w:t>Normalización del Modelo Lógico</w:t>
+            </w:r>
+            <w:r>
+              <w:rPr>
+                <w:noProof/>
+                <w:webHidden/>
+              </w:rPr>
+              <w:tab/>
+            </w:r>
+            <w:r>
+              <w:rPr>
+                <w:noProof/>
+                <w:webHidden/>
+              </w:rPr>
+              <w:fldChar w:fldCharType="begin"/>
+            </w:r>
+            <w:r>
+              <w:rPr>
+                <w:noProof/>
+                <w:webHidden/>
+              </w:rPr>
+              <w:instrText xml:space="preserve"> PAGEREF _Toc181169505 \h </w:instrText>
+            </w:r>
+            <w:r>
+              <w:rPr>
+                <w:noProof/>
+                <w:webHidden/>
+              </w:rPr>
+            </w:r>
+            <w:r>
+              <w:rPr>
+                <w:noProof/>
+                <w:webHidden/>
+              </w:rPr>
+              <w:fldChar w:fldCharType="separate"/>
+            </w:r>
+            <w:r>
+              <w:rPr>
+                <w:noProof/>
+                <w:webHidden/>
+              </w:rPr>
+              <w:t>11</w:t>
+            </w:r>
+            <w:r>
+              <w:rPr>
+                <w:noProof/>
+                <w:webHidden/>
+              </w:rPr>
+              <w:fldChar w:fldCharType="end"/>
+            </w:r>
+          </w:hyperlink>
+        </w:p>
+        <w:p>
+          <w:pPr>
+            <w:pStyle w:val="TDC3"/>
+            <w:tabs>
+              <w:tab w:val="right" w:leader="dot" w:pos="9350"/>
+            </w:tabs>
+            <w:rPr>
+              <w:noProof/>
+            </w:rPr>
+          </w:pPr>
+          <w:hyperlink w:anchor="_Toc181169506" w:history="1">
+            <w:r>
+              <w:rPr>
+                <w:rStyle w:val="Hipervnculo"/>
+                <w:noProof/>
+              </w:rPr>
+              <w:t>Primera Forma Normal (1FN)</w:t>
+            </w:r>
+            <w:r>
+              <w:rPr>
+                <w:noProof/>
+                <w:webHidden/>
+              </w:rPr>
+              <w:tab/>
+            </w:r>
+            <w:r>
+              <w:rPr>
+                <w:noProof/>
+                <w:webHidden/>
+              </w:rPr>
+              <w:fldChar w:fldCharType="begin"/>
+            </w:r>
+            <w:r>
+              <w:rPr>
+                <w:noProof/>
+                <w:webHidden/>
+              </w:rPr>
+              <w:instrText xml:space="preserve"> PAGEREF _Toc181169506 \h </w:instrText>
+            </w:r>
+            <w:r>
+              <w:rPr>
+                <w:noProof/>
+                <w:webHidden/>
+              </w:rPr>
+            </w:r>
+            <w:r>
+              <w:rPr>
+                <w:noProof/>
+                <w:webHidden/>
+              </w:rPr>
+              <w:fldChar w:fldCharType="separate"/>
+            </w:r>
+            <w:r>
+              <w:rPr>
+                <w:noProof/>
+                <w:webHidden/>
+              </w:rPr>
+              <w:t>12</w:t>
             </w:r>
             <w:r>
               <w:rPr>
@@ -1088,59 +1434,9 @@
     </w:p>
     <w:p>
       <w:pPr>
-        <w:spacing w:after="0" w:line="360" w:lineRule="auto"/>
-        <w:rPr>
-          <w:rFonts w:ascii="Times New Roman" w:hAnsi="Times New Roman" w:cs="Times New Roman"/>
-          <w:b/>
-          <w:sz w:val="24"/>
-        </w:rPr>
-      </w:pPr>
-    </w:p>
-    <w:p>
-      <w:pPr>
-        <w:spacing w:after="0" w:line="360" w:lineRule="auto"/>
-        <w:rPr>
-          <w:rFonts w:ascii="Times New Roman" w:hAnsi="Times New Roman" w:cs="Times New Roman"/>
-          <w:b/>
-          <w:sz w:val="24"/>
-        </w:rPr>
-      </w:pPr>
-    </w:p>
-    <w:p>
-      <w:pPr>
-        <w:spacing w:after="0" w:line="360" w:lineRule="auto"/>
-        <w:rPr>
-          <w:rFonts w:ascii="Times New Roman" w:hAnsi="Times New Roman" w:cs="Times New Roman"/>
-          <w:b/>
-          <w:sz w:val="24"/>
-        </w:rPr>
-      </w:pPr>
-    </w:p>
-    <w:p>
-      <w:pPr>
-        <w:spacing w:after="0" w:line="360" w:lineRule="auto"/>
-        <w:rPr>
-          <w:rFonts w:ascii="Times New Roman" w:hAnsi="Times New Roman" w:cs="Times New Roman"/>
-          <w:b/>
-          <w:sz w:val="24"/>
-        </w:rPr>
-      </w:pPr>
-    </w:p>
-    <w:p>
-      <w:pPr>
-        <w:spacing w:after="0" w:line="360" w:lineRule="auto"/>
-        <w:rPr>
-          <w:rFonts w:ascii="Times New Roman" w:hAnsi="Times New Roman" w:cs="Times New Roman"/>
-          <w:b/>
-          <w:sz w:val="24"/>
-        </w:rPr>
-      </w:pPr>
-    </w:p>
-    <w:p>
-      <w:pPr>
         <w:pStyle w:val="Ttulo1"/>
       </w:pPr>
-      <w:bookmarkStart w:id="0" w:name="_Toc181130372"/>
+      <w:bookmarkStart w:id="0" w:name="_Toc181169496"/>
       <w:r>
         <w:lastRenderedPageBreak/>
         <w:t>INTRODUCCIÓN</w:t>
@@ -1485,7 +1781,7 @@
       <w:pPr>
         <w:pStyle w:val="Ttulo1"/>
       </w:pPr>
-      <w:bookmarkStart w:id="1" w:name="_Toc181130373"/>
+      <w:bookmarkStart w:id="1" w:name="_Toc181169497"/>
       <w:r>
         <w:lastRenderedPageBreak/>
         <w:t>Caso de Estudio</w:t>
@@ -1532,7 +1828,21 @@
           <w:rFonts w:ascii="Times New Roman" w:hAnsi="Times New Roman" w:cs="Times New Roman"/>
           <w:sz w:val="24"/>
         </w:rPr>
-        <w:t xml:space="preserve">nos basaremos analizando y poniendo énfasis en </w:t>
+        <w:t>nos basaremos</w:t>
+      </w:r>
+      <w:r>
+        <w:rPr>
+          <w:rFonts w:ascii="Times New Roman" w:hAnsi="Times New Roman" w:cs="Times New Roman"/>
+          <w:sz w:val="24"/>
+        </w:rPr>
+        <w:t>,</w:t>
+      </w:r>
+      <w:r>
+        <w:rPr>
+          <w:rFonts w:ascii="Times New Roman" w:hAnsi="Times New Roman" w:cs="Times New Roman"/>
+          <w:sz w:val="24"/>
+        </w:rPr>
+        <w:t xml:space="preserve"> analizando y poniendo énfasis en </w:t>
       </w:r>
       <w:r>
         <w:rPr>
@@ -1566,6 +1876,23 @@
     <w:p>
       <w:pPr>
         <w:spacing w:after="0" w:line="360" w:lineRule="auto"/>
+        <w:ind w:firstLine="708"/>
+        <w:rPr>
+          <w:rFonts w:ascii="Times New Roman" w:hAnsi="Times New Roman" w:cs="Times New Roman"/>
+          <w:sz w:val="24"/>
+        </w:rPr>
+      </w:pPr>
+      <w:r>
+        <w:rPr>
+          <w:rFonts w:ascii="Times New Roman" w:hAnsi="Times New Roman" w:cs="Times New Roman"/>
+          <w:sz w:val="24"/>
+        </w:rPr>
+        <w:t>Las tablas a realizar en este caso de estudio serán las siguientes:</w:t>
+      </w:r>
+    </w:p>
+    <w:p>
+      <w:pPr>
+        <w:spacing w:after="0" w:line="360" w:lineRule="auto"/>
         <w:rPr>
           <w:rFonts w:ascii="Times New Roman" w:hAnsi="Times New Roman" w:cs="Times New Roman"/>
           <w:sz w:val="24"/>
@@ -1895,18 +2222,9 @@
     </w:p>
     <w:p>
       <w:pPr>
-        <w:spacing w:after="0" w:line="360" w:lineRule="auto"/>
-        <w:rPr>
-          <w:rFonts w:ascii="Times New Roman" w:hAnsi="Times New Roman" w:cs="Times New Roman"/>
-          <w:sz w:val="24"/>
-        </w:rPr>
-      </w:pPr>
-    </w:p>
-    <w:p>
-      <w:pPr>
         <w:pStyle w:val="Ttulo1"/>
       </w:pPr>
-      <w:bookmarkStart w:id="2" w:name="_Toc181130374"/>
+      <w:bookmarkStart w:id="2" w:name="_Toc181169498"/>
       <w:r>
         <w:lastRenderedPageBreak/>
         <w:t>Planificación</w:t>
@@ -1930,7 +2248,7 @@
       <w:pPr>
         <w:pStyle w:val="Ttulo2"/>
       </w:pPr>
-      <w:bookmarkStart w:id="3" w:name="_Toc181130375"/>
+      <w:bookmarkStart w:id="3" w:name="_Toc181169499"/>
       <w:r>
         <w:t>Construcción del Modelo Conceptual</w:t>
       </w:r>
@@ -1999,6 +2317,7 @@
       <w:r>
         <w:rPr>
           <w:noProof/>
+          <w:lang w:eastAsia="es-CO"/>
         </w:rPr>
         <w:drawing>
           <wp:anchor distT="0" distB="0" distL="114300" distR="114300" simplePos="0" relativeHeight="251658240" behindDoc="1" locked="0" layoutInCell="1" allowOverlap="1" wp14:anchorId="19D002F6" wp14:editId="63A34CC3">
@@ -2082,6 +2401,7 @@
           <w:noProof/>
           <w:sz w:val="24"/>
           <w:szCs w:val="24"/>
+          <w:lang w:eastAsia="es-CO"/>
         </w:rPr>
         <mc:AlternateContent>
           <mc:Choice Requires="wps">
@@ -2136,7 +2456,7 @@
               </wp:anchor>
             </w:drawing>
           </mc:Choice>
-          <mc:Fallback>
+          <mc:Fallback xmlns:w16sdtdh="http://schemas.microsoft.com/office/word/2020/wordml/sdtdatahash" xmlns:w16="http://schemas.microsoft.com/office/word/2018/wordml" xmlns:w16cid="http://schemas.microsoft.com/office/word/2016/wordml/cid" xmlns:w16cex="http://schemas.microsoft.com/office/word/2018/wordml/cex" xmlns:am3d="http://schemas.microsoft.com/office/drawing/2017/model3d" xmlns:aink="http://schemas.microsoft.com/office/drawing/2016/ink" xmlns:cx8="http://schemas.microsoft.com/office/drawing/2016/5/14/chartex" xmlns:cx7="http://schemas.microsoft.com/office/drawing/2016/5/13/chartex" xmlns:cx6="http://schemas.microsoft.com/office/drawing/2016/5/12/chartex" xmlns:cx5="http://schemas.microsoft.com/office/drawing/2016/5/11/chartex" xmlns:cx4="http://schemas.microsoft.com/office/drawing/2016/5/10/chartex" xmlns:cx3="http://schemas.microsoft.com/office/drawing/2016/5/9/chartex" xmlns:cx2="http://schemas.microsoft.com/office/drawing/2015/10/21/chartex" xmlns:cx1="http://schemas.microsoft.com/office/drawing/2015/9/8/chartex">
             <w:pict>
               <v:shapetype w14:anchorId="57EA4D10" id="_x0000_t32" coordsize="21600,21600" o:spt="32" o:oned="t" path="m,l21600,21600e" filled="f">
                 <v:path arrowok="t" fillok="f" o:connecttype="none"/>
@@ -2165,20 +2485,21 @@
           <w:noProof/>
           <w:sz w:val="24"/>
           <w:szCs w:val="24"/>
+          <w:lang w:eastAsia="es-CO"/>
         </w:rPr>
         <mc:AlternateContent>
           <mc:Choice Requires="wps">
             <w:drawing>
-              <wp:anchor distT="0" distB="0" distL="114300" distR="114300" simplePos="0" relativeHeight="251663360" behindDoc="0" locked="0" layoutInCell="1" allowOverlap="1" wp14:anchorId="6A202772" wp14:editId="613206A3">
+              <wp:anchor distT="0" distB="0" distL="114300" distR="114300" simplePos="0" relativeHeight="251663360" behindDoc="0" locked="0" layoutInCell="1" allowOverlap="1" wp14:anchorId="6A202772" wp14:editId="5E678013">
                 <wp:simplePos x="0" y="0"/>
                 <wp:positionH relativeFrom="column">
-                  <wp:posOffset>333375</wp:posOffset>
+                  <wp:posOffset>328773</wp:posOffset>
                 </wp:positionH>
                 <wp:positionV relativeFrom="paragraph">
-                  <wp:posOffset>192405</wp:posOffset>
+                  <wp:posOffset>188339</wp:posOffset>
                 </wp:positionV>
-                <wp:extent cx="1371600" cy="695325"/>
-                <wp:effectExtent l="0" t="0" r="0" b="9525"/>
+                <wp:extent cx="1371600" cy="647272"/>
+                <wp:effectExtent l="0" t="0" r="0" b="635"/>
                 <wp:wrapNone/>
                 <wp:docPr id="4" name="Cuadro de texto 4"/>
                 <wp:cNvGraphicFramePr/>
@@ -2189,7 +2510,7 @@
                       <wps:spPr>
                         <a:xfrm>
                           <a:off x="0" y="0"/>
-                          <a:ext cx="1371600" cy="695325"/>
+                          <a:ext cx="1371600" cy="647272"/>
                         </a:xfrm>
                         <a:prstGeom prst="rect">
                           <a:avLst/>
@@ -2269,7 +2590,7 @@
                 <v:stroke joinstyle="miter"/>
                 <v:path gradientshapeok="t" o:connecttype="rect"/>
               </v:shapetype>
-              <v:shape id="Cuadro de texto 4" o:spid="_x0000_s1026" type="#_x0000_t202" style="position:absolute;margin-left:26.25pt;margin-top:15.15pt;width:108pt;height:54.75pt;z-index:251663360;visibility:visible;mso-wrap-style:square;mso-width-percent:0;mso-height-percent:0;mso-wrap-distance-left:9pt;mso-wrap-distance-top:0;mso-wrap-distance-right:9pt;mso-wrap-distance-bottom:0;mso-position-horizontal:absolute;mso-position-horizontal-relative:text;mso-position-vertical:absolute;mso-position-vertical-relative:text;mso-width-percent:0;mso-height-percent:0;mso-width-relative:margin;mso-height-relative:margin;v-text-anchor:top" o:gfxdata="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" fillcolor="white [3201]" stroked="f" strokeweight=".5pt">
+              <v:shape id="Cuadro de texto 4" o:spid="_x0000_s1026" type="#_x0000_t202" style="position:absolute;margin-left:25.9pt;margin-top:14.85pt;width:108pt;height:50.95pt;z-index:251663360;visibility:visible;mso-wrap-style:square;mso-width-percent:0;mso-height-percent:0;mso-wrap-distance-left:9pt;mso-wrap-distance-top:0;mso-wrap-distance-right:9pt;mso-wrap-distance-bottom:0;mso-position-horizontal:absolute;mso-position-horizontal-relative:text;mso-position-vertical:absolute;mso-position-vertical-relative:text;mso-width-percent:0;mso-height-percent:0;mso-width-relative:margin;mso-height-relative:margin;v-text-anchor:top" o:gfxdata="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" fillcolor="white [3201]" stroked="f" strokeweight=".5pt">
                 <v:textbox>
                   <w:txbxContent>
                     <w:p>
@@ -2335,6 +2656,7 @@
           <w:noProof/>
           <w:sz w:val="24"/>
           <w:szCs w:val="24"/>
+          <w:lang w:eastAsia="es-CO"/>
         </w:rPr>
         <mc:AlternateContent>
           <mc:Choice Requires="wps">
@@ -2395,7 +2717,7 @@
               </wp:anchor>
             </w:drawing>
           </mc:Choice>
-          <mc:Fallback>
+          <mc:Fallback xmlns:w16sdtdh="http://schemas.microsoft.com/office/word/2020/wordml/sdtdatahash" xmlns:w16="http://schemas.microsoft.com/office/word/2018/wordml" xmlns:w16cid="http://schemas.microsoft.com/office/word/2016/wordml/cid" xmlns:w16cex="http://schemas.microsoft.com/office/word/2018/wordml/cex" xmlns:am3d="http://schemas.microsoft.com/office/drawing/2017/model3d" xmlns:aink="http://schemas.microsoft.com/office/drawing/2016/ink" xmlns:cx8="http://schemas.microsoft.com/office/drawing/2016/5/14/chartex" xmlns:cx7="http://schemas.microsoft.com/office/drawing/2016/5/13/chartex" xmlns:cx6="http://schemas.microsoft.com/office/drawing/2016/5/12/chartex" xmlns:cx5="http://schemas.microsoft.com/office/drawing/2016/5/11/chartex" xmlns:cx4="http://schemas.microsoft.com/office/drawing/2016/5/10/chartex" xmlns:cx3="http://schemas.microsoft.com/office/drawing/2016/5/9/chartex" xmlns:cx2="http://schemas.microsoft.com/office/drawing/2015/10/21/chartex" xmlns:cx1="http://schemas.microsoft.com/office/drawing/2015/9/8/chartex">
             <w:pict>
               <v:shape w14:anchorId="0D4BA210" id="Conector recto de flecha 6" o:spid="_x0000_s1026" type="#_x0000_t32" style="position:absolute;margin-left:133.5pt;margin-top:15.45pt;width:124.5pt;height:3.6pt;flip:y;z-index:251666432;visibility:visible;mso-wrap-style:square;mso-width-percent:0;mso-height-percent:0;mso-wrap-distance-left:9pt;mso-wrap-distance-top:0;mso-wrap-distance-right:9pt;mso-wrap-distance-bottom:0;mso-position-horizontal:absolute;mso-position-horizontal-relative:text;mso-position-vertical:absolute;mso-position-vertical-relative:text;mso-width-percent:0;mso-height-percent:0;mso-width-relative:margin;mso-height-relative:margin" o:gfxdata="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" strokecolor="black [3200]" strokeweight=".5pt">
                 <v:stroke endarrow="block" joinstyle="miter"/>
@@ -2407,6 +2729,7 @@
       <w:r>
         <w:rPr>
           <w:noProof/>
+          <w:lang w:eastAsia="es-CO"/>
         </w:rPr>
         <w:drawing>
           <wp:anchor distT="0" distB="0" distL="114300" distR="114300" simplePos="0" relativeHeight="251660288" behindDoc="1" locked="0" layoutInCell="1" allowOverlap="1" wp14:anchorId="5FB8A937" wp14:editId="7C79FB58">
@@ -2493,6 +2816,7 @@
           <w:noProof/>
           <w:sz w:val="24"/>
           <w:szCs w:val="24"/>
+          <w:lang w:eastAsia="es-CO"/>
         </w:rPr>
         <mc:AlternateContent>
           <mc:Choice Requires="wps">
@@ -2553,7 +2877,7 @@
               </wp:anchor>
             </w:drawing>
           </mc:Choice>
-          <mc:Fallback>
+          <mc:Fallback xmlns:w16sdtdh="http://schemas.microsoft.com/office/word/2020/wordml/sdtdatahash" xmlns:w16="http://schemas.microsoft.com/office/word/2018/wordml" xmlns:w16cid="http://schemas.microsoft.com/office/word/2016/wordml/cid" xmlns:w16cex="http://schemas.microsoft.com/office/word/2018/wordml/cex" xmlns:am3d="http://schemas.microsoft.com/office/drawing/2017/model3d" xmlns:aink="http://schemas.microsoft.com/office/drawing/2016/ink" xmlns:cx8="http://schemas.microsoft.com/office/drawing/2016/5/14/chartex" xmlns:cx7="http://schemas.microsoft.com/office/drawing/2016/5/13/chartex" xmlns:cx6="http://schemas.microsoft.com/office/drawing/2016/5/12/chartex" xmlns:cx5="http://schemas.microsoft.com/office/drawing/2016/5/11/chartex" xmlns:cx4="http://schemas.microsoft.com/office/drawing/2016/5/10/chartex" xmlns:cx3="http://schemas.microsoft.com/office/drawing/2016/5/9/chartex" xmlns:cx2="http://schemas.microsoft.com/office/drawing/2015/10/21/chartex" xmlns:cx1="http://schemas.microsoft.com/office/drawing/2015/9/8/chartex">
             <w:pict>
               <v:shape w14:anchorId="695F2E3E" id="Conector recto de flecha 7" o:spid="_x0000_s1026" type="#_x0000_t32" style="position:absolute;margin-left:135pt;margin-top:7.5pt;width:120pt;height:45pt;z-index:251668480;visibility:visible;mso-wrap-style:square;mso-width-percent:0;mso-height-percent:0;mso-wrap-distance-left:9pt;mso-wrap-distance-top:0;mso-wrap-distance-right:9pt;mso-wrap-distance-bottom:0;mso-position-horizontal:absolute;mso-position-horizontal-relative:text;mso-position-vertical:absolute;mso-position-vertical-relative:text;mso-width-percent:0;mso-height-percent:0;mso-width-relative:margin;mso-height-relative:margin" o:gfxdata="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" strokecolor="black [3200]" strokeweight=".5pt">
                 <v:stroke endarrow="block" joinstyle="miter"/>
@@ -2583,6 +2907,7 @@
       <w:r>
         <w:rPr>
           <w:noProof/>
+          <w:lang w:eastAsia="es-CO"/>
         </w:rPr>
         <w:drawing>
           <wp:anchor distT="0" distB="0" distL="114300" distR="114300" simplePos="0" relativeHeight="251662336" behindDoc="1" locked="0" layoutInCell="1" allowOverlap="1" wp14:anchorId="32040B07" wp14:editId="4199A2B0">
@@ -2685,7 +3010,7 @@
       <w:pPr>
         <w:pStyle w:val="Ttulo3"/>
       </w:pPr>
-      <w:bookmarkStart w:id="4" w:name="_Toc181130376"/>
+      <w:bookmarkStart w:id="4" w:name="_Toc181169500"/>
       <w:r>
         <w:t>Descripción</w:t>
       </w:r>
@@ -3255,23 +3580,7 @@
           <w:sz w:val="24"/>
           <w:szCs w:val="24"/>
         </w:rPr>
-        <w:t xml:space="preserve">: </w:t>
-      </w:r>
-      <w:r>
-        <w:rPr>
-          <w:rFonts w:ascii="Times New Roman" w:hAnsi="Times New Roman" w:cs="Times New Roman"/>
-          <w:sz w:val="24"/>
-          <w:szCs w:val="24"/>
-        </w:rPr>
-        <w:t>identificación única por</w:t>
-      </w:r>
-      <w:r>
-        <w:rPr>
-          <w:rFonts w:ascii="Times New Roman" w:hAnsi="Times New Roman" w:cs="Times New Roman"/>
-          <w:sz w:val="24"/>
-          <w:szCs w:val="24"/>
-        </w:rPr>
-        <w:t xml:space="preserve"> venta.</w:t>
+        <w:t>: identificación única por venta.</w:t>
       </w:r>
     </w:p>
     <w:p>
@@ -3295,15 +3604,7 @@
           <w:sz w:val="24"/>
           <w:szCs w:val="24"/>
         </w:rPr>
-        <w:t>Fecha_</w:t>
-      </w:r>
-      <w:r>
-        <w:rPr>
-          <w:rFonts w:ascii="Times New Roman" w:hAnsi="Times New Roman" w:cs="Times New Roman"/>
-          <w:sz w:val="24"/>
-          <w:szCs w:val="24"/>
-        </w:rPr>
-        <w:t>Venta</w:t>
+        <w:t>Fecha_Venta</w:t>
       </w:r>
       <w:proofErr w:type="spellEnd"/>
       <w:r>
@@ -3312,23 +3613,7 @@
           <w:sz w:val="24"/>
           <w:szCs w:val="24"/>
         </w:rPr>
-        <w:t xml:space="preserve">: fecha en la que se realizó </w:t>
-      </w:r>
-      <w:r>
-        <w:rPr>
-          <w:rFonts w:ascii="Times New Roman" w:hAnsi="Times New Roman" w:cs="Times New Roman"/>
-          <w:sz w:val="24"/>
-          <w:szCs w:val="24"/>
-        </w:rPr>
-        <w:t>la venta</w:t>
-      </w:r>
-      <w:r>
-        <w:rPr>
-          <w:rFonts w:ascii="Times New Roman" w:hAnsi="Times New Roman" w:cs="Times New Roman"/>
-          <w:sz w:val="24"/>
-          <w:szCs w:val="24"/>
-        </w:rPr>
-        <w:t>.</w:t>
+        <w:t>: fecha en la que se realizó la venta.</w:t>
       </w:r>
     </w:p>
     <w:p>
@@ -3352,15 +3637,7 @@
           <w:sz w:val="24"/>
           <w:szCs w:val="24"/>
         </w:rPr>
-        <w:t>Hora_</w:t>
-      </w:r>
-      <w:r>
-        <w:rPr>
-          <w:rFonts w:ascii="Times New Roman" w:hAnsi="Times New Roman" w:cs="Times New Roman"/>
-          <w:sz w:val="24"/>
-          <w:szCs w:val="24"/>
-        </w:rPr>
-        <w:t>Venta</w:t>
+        <w:t>Hora_Venta</w:t>
       </w:r>
       <w:proofErr w:type="spellEnd"/>
       <w:r>
@@ -3369,23 +3646,7 @@
           <w:sz w:val="24"/>
           <w:szCs w:val="24"/>
         </w:rPr>
-        <w:t xml:space="preserve">: hora en la que se realizó </w:t>
-      </w:r>
-      <w:r>
-        <w:rPr>
-          <w:rFonts w:ascii="Times New Roman" w:hAnsi="Times New Roman" w:cs="Times New Roman"/>
-          <w:sz w:val="24"/>
-          <w:szCs w:val="24"/>
-        </w:rPr>
-        <w:t>la venta</w:t>
-      </w:r>
-      <w:r>
-        <w:rPr>
-          <w:rFonts w:ascii="Times New Roman" w:hAnsi="Times New Roman" w:cs="Times New Roman"/>
-          <w:sz w:val="24"/>
-          <w:szCs w:val="24"/>
-        </w:rPr>
-        <w:t>.</w:t>
+        <w:t>: hora en la que se realizó la venta.</w:t>
       </w:r>
     </w:p>
     <w:p>
@@ -3550,15 +3811,7 @@
           <w:sz w:val="24"/>
           <w:szCs w:val="24"/>
         </w:rPr>
-        <w:t xml:space="preserve">: </w:t>
-      </w:r>
-      <w:r>
-        <w:rPr>
-          <w:rFonts w:ascii="Times New Roman" w:hAnsi="Times New Roman" w:cs="Times New Roman"/>
-          <w:sz w:val="24"/>
-          <w:szCs w:val="24"/>
-        </w:rPr>
-        <w:t>identificación única por</w:t>
+        <w:t>: identificación única por</w:t>
       </w:r>
       <w:r>
         <w:rPr>
@@ -3590,15 +3843,7 @@
           <w:sz w:val="24"/>
           <w:szCs w:val="24"/>
         </w:rPr>
-        <w:t>Fecha_</w:t>
-      </w:r>
-      <w:r>
-        <w:rPr>
-          <w:rFonts w:ascii="Times New Roman" w:hAnsi="Times New Roman" w:cs="Times New Roman"/>
-          <w:sz w:val="24"/>
-          <w:szCs w:val="24"/>
-        </w:rPr>
-        <w:t>transferencia</w:t>
+        <w:t>Fecha_transferencia</w:t>
       </w:r>
       <w:proofErr w:type="spellEnd"/>
       <w:r>
@@ -3607,23 +3852,7 @@
           <w:sz w:val="24"/>
           <w:szCs w:val="24"/>
         </w:rPr>
-        <w:t xml:space="preserve">: fecha en la que se realizó </w:t>
-      </w:r>
-      <w:r>
-        <w:rPr>
-          <w:rFonts w:ascii="Times New Roman" w:hAnsi="Times New Roman" w:cs="Times New Roman"/>
-          <w:sz w:val="24"/>
-          <w:szCs w:val="24"/>
-        </w:rPr>
-        <w:t>la transferencia</w:t>
-      </w:r>
-      <w:r>
-        <w:rPr>
-          <w:rFonts w:ascii="Times New Roman" w:hAnsi="Times New Roman" w:cs="Times New Roman"/>
-          <w:sz w:val="24"/>
-          <w:szCs w:val="24"/>
-        </w:rPr>
-        <w:t>.</w:t>
+        <w:t>: fecha en la que se realizó la transferencia.</w:t>
       </w:r>
     </w:p>
     <w:p>
@@ -3656,15 +3885,7 @@
           <w:sz w:val="24"/>
           <w:szCs w:val="24"/>
         </w:rPr>
-        <w:t>: opción de bancos para la transacción</w:t>
-      </w:r>
-      <w:r>
-        <w:rPr>
-          <w:rFonts w:ascii="Times New Roman" w:hAnsi="Times New Roman" w:cs="Times New Roman"/>
-          <w:sz w:val="24"/>
-          <w:szCs w:val="24"/>
-        </w:rPr>
-        <w:t>.</w:t>
+        <w:t>: opción de bancos para la transacción.</w:t>
       </w:r>
     </w:p>
     <w:p>
@@ -3934,15 +4155,7 @@
           <w:sz w:val="24"/>
           <w:szCs w:val="24"/>
         </w:rPr>
-        <w:t>Cantidad: cantidad de libros que haya</w:t>
-      </w:r>
-      <w:r>
-        <w:rPr>
-          <w:rFonts w:ascii="Times New Roman" w:hAnsi="Times New Roman" w:cs="Times New Roman"/>
-          <w:sz w:val="24"/>
-          <w:szCs w:val="24"/>
-        </w:rPr>
-        <w:t>.</w:t>
+        <w:t>Cantidad: cantidad de libros que haya.</w:t>
       </w:r>
     </w:p>
     <w:p>
@@ -4275,23 +4488,7 @@
           <w:sz w:val="24"/>
           <w:szCs w:val="24"/>
         </w:rPr>
-        <w:t xml:space="preserve">: </w:t>
-      </w:r>
-      <w:r>
-        <w:rPr>
-          <w:rFonts w:ascii="Times New Roman" w:hAnsi="Times New Roman" w:cs="Times New Roman"/>
-          <w:sz w:val="24"/>
-          <w:szCs w:val="24"/>
-        </w:rPr>
-        <w:t>identificación única de</w:t>
-      </w:r>
-      <w:r>
-        <w:rPr>
-          <w:rFonts w:ascii="Times New Roman" w:hAnsi="Times New Roman" w:cs="Times New Roman"/>
-          <w:sz w:val="24"/>
-          <w:szCs w:val="24"/>
-        </w:rPr>
-        <w:t>l inventario.</w:t>
+        <w:t>: identificación única del inventario.</w:t>
       </w:r>
     </w:p>
     <w:p>
@@ -4468,23 +4665,7 @@
           <w:sz w:val="24"/>
           <w:szCs w:val="24"/>
         </w:rPr>
-        <w:t xml:space="preserve">: </w:t>
-      </w:r>
-      <w:r>
-        <w:rPr>
-          <w:rFonts w:ascii="Times New Roman" w:hAnsi="Times New Roman" w:cs="Times New Roman"/>
-          <w:sz w:val="24"/>
-          <w:szCs w:val="24"/>
-        </w:rPr>
-        <w:t>identificación única de cada</w:t>
-      </w:r>
-      <w:r>
-        <w:rPr>
-          <w:rFonts w:ascii="Times New Roman" w:hAnsi="Times New Roman" w:cs="Times New Roman"/>
-          <w:sz w:val="24"/>
-          <w:szCs w:val="24"/>
-        </w:rPr>
-        <w:t xml:space="preserve"> registro.</w:t>
+        <w:t>: identificación única de cada registro.</w:t>
       </w:r>
     </w:p>
     <w:p>
@@ -4682,15 +4863,7 @@
           <w:sz w:val="24"/>
           <w:szCs w:val="24"/>
         </w:rPr>
-        <w:t xml:space="preserve">: </w:t>
-      </w:r>
-      <w:r>
-        <w:rPr>
-          <w:rFonts w:ascii="Times New Roman" w:hAnsi="Times New Roman" w:cs="Times New Roman"/>
-          <w:sz w:val="24"/>
-          <w:szCs w:val="24"/>
-        </w:rPr>
-        <w:t>cantidad de libros</w:t>
+        <w:t>: cantidad de libros</w:t>
       </w:r>
       <w:r>
         <w:rPr>
@@ -4841,7 +5014,7 @@
       <w:pPr>
         <w:pStyle w:val="Ttulo3"/>
       </w:pPr>
-      <w:bookmarkStart w:id="5" w:name="_Toc181130377"/>
+      <w:bookmarkStart w:id="5" w:name="_Toc181169501"/>
       <w:r>
         <w:lastRenderedPageBreak/>
         <w:t>Gráfica</w:t>
@@ -4850,6 +5023,10 @@
     </w:p>
     <w:p>
       <w:r>
+        <w:rPr>
+          <w:noProof/>
+          <w:lang w:eastAsia="es-CO"/>
+        </w:rPr>
         <w:drawing>
           <wp:anchor distT="0" distB="0" distL="114300" distR="114300" simplePos="0" relativeHeight="251669504" behindDoc="1" locked="0" layoutInCell="1" allowOverlap="1" wp14:anchorId="5D42ECA4" wp14:editId="3728B99D">
             <wp:simplePos x="0" y="0"/>
@@ -4930,8 +5107,13 @@
       <w:pPr>
         <w:pStyle w:val="Ttulo2"/>
       </w:pPr>
-      <w:r>
-        <w:t xml:space="preserve">Construcción del Modelo Lógico </w:t>
+      <w:bookmarkStart w:id="6" w:name="_Toc181169502"/>
+      <w:r>
+        <w:t>Construcción del Modelo Lógico</w:t>
+      </w:r>
+      <w:bookmarkEnd w:id="6"/>
+      <w:r>
+        <w:t xml:space="preserve"> </w:t>
       </w:r>
     </w:p>
     <w:p>
@@ -5037,8 +5219,13 @@
       <w:pPr>
         <w:pStyle w:val="Ttulo3"/>
       </w:pPr>
-      <w:r>
-        <w:t xml:space="preserve">Descripción </w:t>
+      <w:bookmarkStart w:id="7" w:name="_Toc181169503"/>
+      <w:r>
+        <w:t>Descripción</w:t>
+      </w:r>
+      <w:bookmarkEnd w:id="7"/>
+      <w:r>
+        <w:t xml:space="preserve"> </w:t>
       </w:r>
     </w:p>
     <w:p>
@@ -5151,15 +5338,7 @@
           <w:sz w:val="24"/>
           <w:szCs w:val="24"/>
         </w:rPr>
-        <w:t xml:space="preserve">: </w:t>
-      </w:r>
-      <w:r>
-        <w:rPr>
-          <w:rFonts w:ascii="Times New Roman" w:hAnsi="Times New Roman" w:cs="Times New Roman"/>
-          <w:sz w:val="24"/>
-          <w:szCs w:val="24"/>
-        </w:rPr>
-        <w:t>INT PRIMARY KEY.</w:t>
+        <w:t>: INT PRIMARY KEY.</w:t>
       </w:r>
     </w:p>
     <w:p>
@@ -5508,6 +5687,7 @@
       <w:r>
         <w:rPr>
           <w:rFonts w:ascii="Times New Roman" w:hAnsi="Times New Roman" w:cs="Times New Roman"/>
+          <w:b/>
           <w:sz w:val="24"/>
           <w:szCs w:val="24"/>
         </w:rPr>
@@ -5586,15 +5766,7 @@
           <w:sz w:val="24"/>
           <w:szCs w:val="24"/>
         </w:rPr>
-        <w:t xml:space="preserve">: </w:t>
-      </w:r>
-      <w:r>
-        <w:rPr>
-          <w:rFonts w:ascii="Times New Roman" w:hAnsi="Times New Roman" w:cs="Times New Roman"/>
-          <w:sz w:val="24"/>
-          <w:szCs w:val="24"/>
-        </w:rPr>
-        <w:t>INT FOREIGN KEY   NOT NULL.</w:t>
+        <w:t>: INT FOREIGN KEY   NOT NULL.</w:t>
       </w:r>
     </w:p>
     <w:p>
@@ -5860,15 +6032,7 @@
           <w:sz w:val="24"/>
           <w:szCs w:val="24"/>
         </w:rPr>
-        <w:t>20</w:t>
-      </w:r>
-      <w:r>
-        <w:rPr>
-          <w:rFonts w:ascii="Times New Roman" w:hAnsi="Times New Roman" w:cs="Times New Roman"/>
-          <w:sz w:val="24"/>
-          <w:szCs w:val="24"/>
-        </w:rPr>
-        <w:t>) NOT NULL</w:t>
+        <w:t>20) NOT NULL</w:t>
       </w:r>
       <w:r>
         <w:rPr>
@@ -6132,15 +6296,7 @@
           <w:sz w:val="24"/>
           <w:szCs w:val="24"/>
         </w:rPr>
-        <w:t>20</w:t>
-      </w:r>
-      <w:r>
-        <w:rPr>
-          <w:rFonts w:ascii="Times New Roman" w:hAnsi="Times New Roman" w:cs="Times New Roman"/>
-          <w:sz w:val="24"/>
-          <w:szCs w:val="24"/>
-        </w:rPr>
-        <w:t>) NOT NULL</w:t>
+        <w:t>20) NOT NULL</w:t>
       </w:r>
       <w:r>
         <w:rPr>
@@ -6291,23 +6447,7 @@
           <w:sz w:val="24"/>
           <w:szCs w:val="24"/>
         </w:rPr>
-        <w:t xml:space="preserve">INT </w:t>
-      </w:r>
-      <w:r>
-        <w:rPr>
-          <w:rFonts w:ascii="Times New Roman" w:hAnsi="Times New Roman" w:cs="Times New Roman"/>
-          <w:sz w:val="24"/>
-          <w:szCs w:val="24"/>
-        </w:rPr>
-        <w:t>PRIMARY KEY</w:t>
-      </w:r>
-      <w:r>
-        <w:rPr>
-          <w:rFonts w:ascii="Times New Roman" w:hAnsi="Times New Roman" w:cs="Times New Roman"/>
-          <w:sz w:val="24"/>
-          <w:szCs w:val="24"/>
-        </w:rPr>
-        <w:t>.</w:t>
+        <w:t>INT PRIMARY KEY.</w:t>
       </w:r>
     </w:p>
     <w:p>
@@ -6399,15 +6539,7 @@
           <w:sz w:val="24"/>
           <w:szCs w:val="24"/>
         </w:rPr>
-        <w:t>1</w:t>
-      </w:r>
-      <w:r>
-        <w:rPr>
-          <w:rFonts w:ascii="Times New Roman" w:hAnsi="Times New Roman" w:cs="Times New Roman"/>
-          <w:sz w:val="24"/>
-          <w:szCs w:val="24"/>
-        </w:rPr>
-        <w:t>5) NOT NULL</w:t>
+        <w:t>15) NOT NULL</w:t>
       </w:r>
       <w:r>
         <w:rPr>
@@ -6571,15 +6703,7 @@
           <w:sz w:val="24"/>
           <w:szCs w:val="24"/>
         </w:rPr>
-        <w:t>20</w:t>
-      </w:r>
-      <w:r>
-        <w:rPr>
-          <w:rFonts w:ascii="Times New Roman" w:hAnsi="Times New Roman" w:cs="Times New Roman"/>
-          <w:sz w:val="24"/>
-          <w:szCs w:val="24"/>
-        </w:rPr>
-        <w:t>) NOT NULL</w:t>
+        <w:t>20) NOT NULL</w:t>
       </w:r>
       <w:r>
         <w:rPr>
@@ -6628,15 +6752,7 @@
           <w:sz w:val="24"/>
           <w:szCs w:val="24"/>
         </w:rPr>
-        <w:t>20</w:t>
-      </w:r>
-      <w:r>
-        <w:rPr>
-          <w:rFonts w:ascii="Times New Roman" w:hAnsi="Times New Roman" w:cs="Times New Roman"/>
-          <w:sz w:val="24"/>
-          <w:szCs w:val="24"/>
-        </w:rPr>
-        <w:t>) NOT NULL</w:t>
+        <w:t>20) NOT NULL</w:t>
       </w:r>
       <w:r>
         <w:rPr>
@@ -6686,15 +6802,7 @@
           <w:sz w:val="24"/>
           <w:szCs w:val="24"/>
         </w:rPr>
-        <w:t>20</w:t>
-      </w:r>
-      <w:r>
-        <w:rPr>
-          <w:rFonts w:ascii="Times New Roman" w:hAnsi="Times New Roman" w:cs="Times New Roman"/>
-          <w:sz w:val="24"/>
-          <w:szCs w:val="24"/>
-        </w:rPr>
-        <w:t>) NOT NULL</w:t>
+        <w:t>20) NOT NULL</w:t>
       </w:r>
       <w:r>
         <w:rPr>
@@ -6815,15 +6923,7 @@
           <w:sz w:val="24"/>
           <w:szCs w:val="24"/>
         </w:rPr>
-        <w:t>20</w:t>
-      </w:r>
-      <w:r>
-        <w:rPr>
-          <w:rFonts w:ascii="Times New Roman" w:hAnsi="Times New Roman" w:cs="Times New Roman"/>
-          <w:sz w:val="24"/>
-          <w:szCs w:val="24"/>
-        </w:rPr>
-        <w:t>) NOT NULL</w:t>
+        <w:t>20) NOT NULL</w:t>
       </w:r>
       <w:r>
         <w:rPr>
@@ -6893,6 +6993,7 @@
       <w:r>
         <w:rPr>
           <w:rFonts w:ascii="Times New Roman" w:hAnsi="Times New Roman" w:cs="Times New Roman"/>
+          <w:b/>
           <w:sz w:val="24"/>
           <w:szCs w:val="24"/>
         </w:rPr>
@@ -6938,15 +7039,7 @@
           <w:sz w:val="24"/>
           <w:szCs w:val="24"/>
         </w:rPr>
-        <w:t xml:space="preserve">: </w:t>
-      </w:r>
-      <w:r>
-        <w:rPr>
-          <w:rFonts w:ascii="Times New Roman" w:hAnsi="Times New Roman" w:cs="Times New Roman"/>
-          <w:sz w:val="24"/>
-          <w:szCs w:val="24"/>
-        </w:rPr>
-        <w:t>INT FOREIGN KEY   NOT NULL.</w:t>
+        <w:t>: INT FOREIGN KEY   NOT NULL.</w:t>
       </w:r>
     </w:p>
     <w:p>
@@ -6979,15 +7072,7 @@
           <w:sz w:val="24"/>
           <w:szCs w:val="24"/>
         </w:rPr>
-        <w:t xml:space="preserve">: </w:t>
-      </w:r>
-      <w:r>
-        <w:rPr>
-          <w:rFonts w:ascii="Times New Roman" w:hAnsi="Times New Roman" w:cs="Times New Roman"/>
-          <w:sz w:val="24"/>
-          <w:szCs w:val="24"/>
-        </w:rPr>
-        <w:t>INT FOREIGN KEY   NOT NULL.</w:t>
+        <w:t>: INT FOREIGN KEY   NOT NULL.</w:t>
       </w:r>
     </w:p>
     <w:p>
@@ -7020,15 +7105,7 @@
           <w:sz w:val="24"/>
           <w:szCs w:val="24"/>
         </w:rPr>
-        <w:t xml:space="preserve">: </w:t>
-      </w:r>
-      <w:r>
-        <w:rPr>
-          <w:rFonts w:ascii="Times New Roman" w:hAnsi="Times New Roman" w:cs="Times New Roman"/>
-          <w:sz w:val="24"/>
-          <w:szCs w:val="24"/>
-        </w:rPr>
-        <w:t>INT FOREIGN KEY   NOT NULL.</w:t>
+        <w:t>: INT FOREIGN KEY   NOT NULL.</w:t>
       </w:r>
     </w:p>
     <w:p>
@@ -7061,15 +7138,7 @@
           <w:sz w:val="24"/>
           <w:szCs w:val="24"/>
         </w:rPr>
-        <w:t xml:space="preserve">: </w:t>
-      </w:r>
-      <w:r>
-        <w:rPr>
-          <w:rFonts w:ascii="Times New Roman" w:hAnsi="Times New Roman" w:cs="Times New Roman"/>
-          <w:sz w:val="24"/>
-          <w:szCs w:val="24"/>
-        </w:rPr>
-        <w:t>INT FOREIGN KEY   NOT NULL.</w:t>
+        <w:t>: INT FOREIGN KEY   NOT NULL.</w:t>
       </w:r>
     </w:p>
     <w:p>
@@ -7269,15 +7338,7 @@
           <w:sz w:val="24"/>
           <w:szCs w:val="24"/>
         </w:rPr>
-        <w:t>1</w:t>
-      </w:r>
-      <w:r>
-        <w:rPr>
-          <w:rFonts w:ascii="Times New Roman" w:hAnsi="Times New Roman" w:cs="Times New Roman"/>
-          <w:sz w:val="24"/>
-          <w:szCs w:val="24"/>
-        </w:rPr>
-        <w:t>5) NOT NULL</w:t>
+        <w:t>15) NOT NULL</w:t>
       </w:r>
       <w:r>
         <w:rPr>
@@ -7344,15 +7405,7 @@
           <w:sz w:val="24"/>
           <w:szCs w:val="24"/>
         </w:rPr>
-        <w:t>1</w:t>
-      </w:r>
-      <w:r>
-        <w:rPr>
-          <w:rFonts w:ascii="Times New Roman" w:hAnsi="Times New Roman" w:cs="Times New Roman"/>
-          <w:sz w:val="24"/>
-          <w:szCs w:val="24"/>
-        </w:rPr>
-        <w:t>5) NOT NULL</w:t>
+        <w:t>15) NOT NULL</w:t>
       </w:r>
       <w:r>
         <w:rPr>
@@ -7452,15 +7505,7 @@
           <w:sz w:val="24"/>
           <w:szCs w:val="24"/>
         </w:rPr>
-        <w:t>20</w:t>
-      </w:r>
-      <w:r>
-        <w:rPr>
-          <w:rFonts w:ascii="Times New Roman" w:hAnsi="Times New Roman" w:cs="Times New Roman"/>
-          <w:sz w:val="24"/>
-          <w:szCs w:val="24"/>
-        </w:rPr>
-        <w:t>) NOT NULL</w:t>
+        <w:t>20) NOT NULL</w:t>
       </w:r>
       <w:r>
         <w:rPr>
@@ -7611,15 +7656,7 @@
           <w:sz w:val="24"/>
           <w:szCs w:val="24"/>
         </w:rPr>
-        <w:t>30</w:t>
-      </w:r>
-      <w:r>
-        <w:rPr>
-          <w:rFonts w:ascii="Times New Roman" w:hAnsi="Times New Roman" w:cs="Times New Roman"/>
-          <w:sz w:val="24"/>
-          <w:szCs w:val="24"/>
-        </w:rPr>
-        <w:t>) NOT NULL</w:t>
+        <w:t>30) NOT NULL</w:t>
       </w:r>
       <w:r>
         <w:rPr>
@@ -7678,15 +7715,7 @@
           <w:sz w:val="24"/>
           <w:szCs w:val="24"/>
         </w:rPr>
-        <w:t>1</w:t>
-      </w:r>
-      <w:r>
-        <w:rPr>
-          <w:rFonts w:ascii="Times New Roman" w:hAnsi="Times New Roman" w:cs="Times New Roman"/>
-          <w:sz w:val="24"/>
-          <w:szCs w:val="24"/>
-        </w:rPr>
-        <w:t>5) NOT NULL</w:t>
+        <w:t>15) NOT NULL</w:t>
       </w:r>
       <w:r>
         <w:rPr>
@@ -7745,15 +7774,7 @@
           <w:sz w:val="24"/>
           <w:szCs w:val="24"/>
         </w:rPr>
-        <w:t>20</w:t>
-      </w:r>
-      <w:r>
-        <w:rPr>
-          <w:rFonts w:ascii="Times New Roman" w:hAnsi="Times New Roman" w:cs="Times New Roman"/>
-          <w:sz w:val="24"/>
-          <w:szCs w:val="24"/>
-        </w:rPr>
-        <w:t>) NOT NULL</w:t>
+        <w:t>20) NOT NULL</w:t>
       </w:r>
       <w:r>
         <w:rPr>
@@ -7847,23 +7868,7 @@
           <w:sz w:val="24"/>
           <w:szCs w:val="24"/>
         </w:rPr>
-        <w:t xml:space="preserve">INT </w:t>
-      </w:r>
-      <w:r>
-        <w:rPr>
-          <w:rFonts w:ascii="Times New Roman" w:hAnsi="Times New Roman" w:cs="Times New Roman"/>
-          <w:sz w:val="24"/>
-          <w:szCs w:val="24"/>
-        </w:rPr>
-        <w:t>PRIMARY KEY</w:t>
-      </w:r>
-      <w:r>
-        <w:rPr>
-          <w:rFonts w:ascii="Times New Roman" w:hAnsi="Times New Roman" w:cs="Times New Roman"/>
-          <w:sz w:val="24"/>
-          <w:szCs w:val="24"/>
-        </w:rPr>
-        <w:t>.</w:t>
+        <w:t>INT PRIMARY KEY.</w:t>
       </w:r>
     </w:p>
     <w:p>
@@ -7955,15 +7960,7 @@
           <w:sz w:val="24"/>
           <w:szCs w:val="24"/>
         </w:rPr>
-        <w:t>30</w:t>
-      </w:r>
-      <w:r>
-        <w:rPr>
-          <w:rFonts w:ascii="Times New Roman" w:hAnsi="Times New Roman" w:cs="Times New Roman"/>
-          <w:sz w:val="24"/>
-          <w:szCs w:val="24"/>
-        </w:rPr>
-        <w:t>) NOT NULL.</w:t>
+        <w:t>30) NOT NULL.</w:t>
       </w:r>
     </w:p>
     <w:p>
@@ -8014,15 +8011,7 @@
           <w:sz w:val="24"/>
           <w:szCs w:val="24"/>
         </w:rPr>
-        <w:t>20</w:t>
-      </w:r>
-      <w:r>
-        <w:rPr>
-          <w:rFonts w:ascii="Times New Roman" w:hAnsi="Times New Roman" w:cs="Times New Roman"/>
-          <w:sz w:val="24"/>
-          <w:szCs w:val="24"/>
-        </w:rPr>
-        <w:t>) NOT NULL</w:t>
+        <w:t>20) NOT NULL</w:t>
       </w:r>
       <w:r>
         <w:rPr>
@@ -8082,15 +8071,7 @@
           <w:sz w:val="24"/>
           <w:szCs w:val="24"/>
         </w:rPr>
-        <w:t>20</w:t>
-      </w:r>
-      <w:r>
-        <w:rPr>
-          <w:rFonts w:ascii="Times New Roman" w:hAnsi="Times New Roman" w:cs="Times New Roman"/>
-          <w:sz w:val="24"/>
-          <w:szCs w:val="24"/>
-        </w:rPr>
-        <w:t>) NOT NULL</w:t>
+        <w:t>20) NOT NULL</w:t>
       </w:r>
       <w:r>
         <w:rPr>
@@ -8149,15 +8130,7 @@
           <w:sz w:val="24"/>
           <w:szCs w:val="24"/>
         </w:rPr>
-        <w:t>20</w:t>
-      </w:r>
-      <w:r>
-        <w:rPr>
-          <w:rFonts w:ascii="Times New Roman" w:hAnsi="Times New Roman" w:cs="Times New Roman"/>
-          <w:sz w:val="24"/>
-          <w:szCs w:val="24"/>
-        </w:rPr>
-        <w:t>) NOT NULL</w:t>
+        <w:t>20) NOT NULL</w:t>
       </w:r>
       <w:r>
         <w:rPr>
@@ -8323,9 +8296,11 @@
       <w:pPr>
         <w:pStyle w:val="Ttulo3"/>
       </w:pPr>
+      <w:bookmarkStart w:id="8" w:name="_Toc181169504"/>
       <w:r>
         <w:t>Gráfica</w:t>
       </w:r>
+      <w:bookmarkEnd w:id="8"/>
     </w:p>
     <w:p/>
     <w:p>
@@ -8339,8 +8314,10 @@
       <w:r>
         <w:rPr>
           <w:rFonts w:ascii="Times New Roman" w:hAnsi="Times New Roman" w:cs="Times New Roman"/>
-          <w:sz w:val="24"/>
-          <w:szCs w:val="24"/>
+          <w:noProof/>
+          <w:sz w:val="24"/>
+          <w:szCs w:val="24"/>
+          <w:lang w:eastAsia="es-CO"/>
         </w:rPr>
         <w:drawing>
           <wp:anchor distT="0" distB="0" distL="114300" distR="114300" simplePos="0" relativeHeight="251670528" behindDoc="1" locked="0" layoutInCell="1" allowOverlap="1" wp14:anchorId="14B411BC" wp14:editId="6D12E060">
@@ -8523,8 +8500,13 @@
       <w:pPr>
         <w:pStyle w:val="Ttulo2"/>
       </w:pPr>
-      <w:r>
-        <w:t xml:space="preserve">Normalización del Modelo Lógico </w:t>
+      <w:bookmarkStart w:id="9" w:name="_Toc181169505"/>
+      <w:r>
+        <w:t>Normalización del Modelo Lógico</w:t>
+      </w:r>
+      <w:bookmarkEnd w:id="9"/>
+      <w:r>
+        <w:t xml:space="preserve"> </w:t>
       </w:r>
     </w:p>
     <w:p>
@@ -8579,8 +8561,13 @@
         <w:pStyle w:val="Ttulo3"/>
         <w:spacing w:line="360" w:lineRule="auto"/>
       </w:pPr>
-      <w:r>
-        <w:t xml:space="preserve">Primera Forma Normal (1FN) </w:t>
+      <w:bookmarkStart w:id="10" w:name="_Toc181169506"/>
+      <w:r>
+        <w:t>Primera Forma Normal (1FN)</w:t>
+      </w:r>
+      <w:bookmarkEnd w:id="10"/>
+      <w:r>
+        <w:t xml:space="preserve"> </w:t>
       </w:r>
     </w:p>
     <w:p>
@@ -8737,7 +8724,15 @@
           <w:sz w:val="24"/>
           <w:szCs w:val="24"/>
         </w:rPr>
-        <w:t xml:space="preserve">En la 1FN empezamos viendo </w:t>
+        <w:t>La</w:t>
+      </w:r>
+      <w:r>
+        <w:rPr>
+          <w:rFonts w:ascii="Times New Roman" w:hAnsi="Times New Roman" w:cs="Times New Roman"/>
+          <w:sz w:val="24"/>
+          <w:szCs w:val="24"/>
+        </w:rPr>
+        <w:t xml:space="preserve"> 1FN empezamos viendo </w:t>
       </w:r>
       <w:r>
         <w:rPr>
@@ -8825,12 +8820,13 @@
           <w:sz w:val="24"/>
           <w:szCs w:val="24"/>
         </w:rPr>
-        <w:t xml:space="preserve"> </w:t>
-      </w:r>
-    </w:p>
-    <w:p>
-      <w:pPr>
-        <w:spacing w:after="0" w:line="360" w:lineRule="auto"/>
+        <w:t>.</w:t>
+      </w:r>
+    </w:p>
+    <w:p>
+      <w:pPr>
+        <w:spacing w:after="0" w:line="360" w:lineRule="auto"/>
+        <w:ind w:firstLine="708"/>
         <w:rPr>
           <w:rFonts w:ascii="Times New Roman" w:hAnsi="Times New Roman" w:cs="Times New Roman"/>
           <w:sz w:val="24"/>
@@ -8841,13 +8837,762 @@
     <w:p>
       <w:pPr>
         <w:pStyle w:val="Ttulo4"/>
+        <w:spacing w:line="360" w:lineRule="auto"/>
+      </w:pPr>
+      <w:r>
+        <w:t xml:space="preserve">Descripción </w:t>
+      </w:r>
+      <w:r>
+        <w:t>Técnica</w:t>
+      </w:r>
+    </w:p>
+    <w:p>
+      <w:pPr>
+        <w:spacing w:after="0" w:line="360" w:lineRule="auto"/>
+        <w:ind w:firstLine="708"/>
+        <w:rPr>
+          <w:rFonts w:ascii="Times New Roman" w:hAnsi="Times New Roman" w:cs="Times New Roman"/>
+          <w:sz w:val="24"/>
+          <w:szCs w:val="24"/>
+        </w:rPr>
+      </w:pPr>
+    </w:p>
+    <w:p>
+      <w:pPr>
+        <w:pStyle w:val="Prrafodelista"/>
+        <w:numPr>
+          <w:ilvl w:val="0"/>
+          <w:numId w:val="24"/>
+        </w:numPr>
+        <w:spacing w:after="0" w:line="360" w:lineRule="auto"/>
+        <w:rPr>
+          <w:rFonts w:ascii="Times New Roman" w:hAnsi="Times New Roman" w:cs="Times New Roman"/>
+          <w:sz w:val="24"/>
+          <w:szCs w:val="24"/>
+        </w:rPr>
+      </w:pPr>
+      <w:r>
+        <w:rPr>
+          <w:rFonts w:ascii="Times New Roman" w:hAnsi="Times New Roman" w:cs="Times New Roman"/>
+          <w:b/>
+          <w:bCs/>
+          <w:sz w:val="24"/>
+          <w:szCs w:val="24"/>
+        </w:rPr>
+        <w:t>Clientes</w:t>
+      </w:r>
+      <w:r>
+        <w:rPr>
+          <w:rFonts w:ascii="Times New Roman" w:hAnsi="Times New Roman" w:cs="Times New Roman"/>
+          <w:sz w:val="24"/>
+          <w:szCs w:val="24"/>
+        </w:rPr>
+        <w:t>:</w:t>
+      </w:r>
+    </w:p>
+    <w:p>
+      <w:pPr>
+        <w:pStyle w:val="Prrafodelista"/>
+        <w:numPr>
+          <w:ilvl w:val="0"/>
+          <w:numId w:val="25"/>
+        </w:numPr>
+        <w:spacing w:after="0" w:line="360" w:lineRule="auto"/>
+        <w:rPr>
+          <w:rFonts w:ascii="Times New Roman" w:hAnsi="Times New Roman" w:cs="Times New Roman"/>
+          <w:sz w:val="24"/>
+          <w:szCs w:val="24"/>
+        </w:rPr>
+      </w:pPr>
+      <w:r>
+        <w:rPr>
+          <w:rFonts w:ascii="Times New Roman" w:hAnsi="Times New Roman" w:cs="Times New Roman"/>
+          <w:sz w:val="24"/>
+          <w:szCs w:val="24"/>
+        </w:rPr>
+        <w:t>Se encuentra en la 1FN, debido a que ya se le ha puesto la llave primaria, cada columna ya ha sido previamente analizada y no tiene datos repetitivos.</w:t>
+      </w:r>
+    </w:p>
+    <w:p>
+      <w:pPr>
+        <w:pStyle w:val="Prrafodelista"/>
+        <w:numPr>
+          <w:ilvl w:val="0"/>
+          <w:numId w:val="24"/>
+        </w:numPr>
+        <w:spacing w:after="0" w:line="360" w:lineRule="auto"/>
+        <w:rPr>
+          <w:rFonts w:ascii="Times New Roman" w:hAnsi="Times New Roman" w:cs="Times New Roman"/>
+          <w:sz w:val="24"/>
+          <w:szCs w:val="24"/>
+        </w:rPr>
+      </w:pPr>
+      <w:proofErr w:type="spellStart"/>
+      <w:r>
+        <w:rPr>
+          <w:rFonts w:ascii="Times New Roman" w:hAnsi="Times New Roman" w:cs="Times New Roman"/>
+          <w:b/>
+          <w:sz w:val="24"/>
+          <w:szCs w:val="24"/>
+        </w:rPr>
+        <w:t>Clientes_has_Pedidos</w:t>
+      </w:r>
+      <w:proofErr w:type="spellEnd"/>
+      <w:r>
+        <w:rPr>
+          <w:rFonts w:ascii="Times New Roman" w:hAnsi="Times New Roman" w:cs="Times New Roman"/>
+          <w:sz w:val="24"/>
+          <w:szCs w:val="24"/>
+        </w:rPr>
+        <w:t>:</w:t>
+      </w:r>
+    </w:p>
+    <w:p>
+      <w:pPr>
+        <w:pStyle w:val="Prrafodelista"/>
+        <w:numPr>
+          <w:ilvl w:val="0"/>
+          <w:numId w:val="25"/>
+        </w:numPr>
+        <w:spacing w:after="0" w:line="360" w:lineRule="auto"/>
+        <w:rPr>
+          <w:rFonts w:ascii="Times New Roman" w:hAnsi="Times New Roman" w:cs="Times New Roman"/>
+          <w:sz w:val="24"/>
+          <w:szCs w:val="24"/>
+        </w:rPr>
+      </w:pPr>
+      <w:r>
+        <w:rPr>
+          <w:rFonts w:ascii="Times New Roman" w:hAnsi="Times New Roman" w:cs="Times New Roman"/>
+          <w:sz w:val="24"/>
+          <w:szCs w:val="24"/>
+        </w:rPr>
+        <w:t>Se encuentra en la 1FN, debido a que ya se le ha puesto la llave primaria, cada columna ya ha sido previamente analizada y no tiene datos repetitivos.</w:t>
+      </w:r>
+    </w:p>
+    <w:p>
+      <w:pPr>
+        <w:spacing w:after="0" w:line="360" w:lineRule="auto"/>
+        <w:rPr>
+          <w:rFonts w:ascii="Times New Roman" w:hAnsi="Times New Roman" w:cs="Times New Roman"/>
+          <w:sz w:val="24"/>
+          <w:szCs w:val="24"/>
+        </w:rPr>
+      </w:pPr>
+    </w:p>
+    <w:p>
+      <w:pPr>
+        <w:pStyle w:val="Prrafodelista"/>
+        <w:numPr>
+          <w:ilvl w:val="0"/>
+          <w:numId w:val="24"/>
+        </w:numPr>
+        <w:spacing w:after="0" w:line="360" w:lineRule="auto"/>
+        <w:rPr>
+          <w:rFonts w:ascii="Times New Roman" w:hAnsi="Times New Roman" w:cs="Times New Roman"/>
+          <w:sz w:val="24"/>
+          <w:szCs w:val="24"/>
+        </w:rPr>
+      </w:pPr>
+      <w:r>
+        <w:rPr>
+          <w:rFonts w:ascii="Times New Roman" w:hAnsi="Times New Roman" w:cs="Times New Roman"/>
+          <w:b/>
+          <w:bCs/>
+          <w:sz w:val="24"/>
+          <w:szCs w:val="24"/>
+        </w:rPr>
+        <w:t>Pedidos</w:t>
+      </w:r>
+      <w:r>
+        <w:rPr>
+          <w:rFonts w:ascii="Times New Roman" w:hAnsi="Times New Roman" w:cs="Times New Roman"/>
+          <w:sz w:val="24"/>
+          <w:szCs w:val="24"/>
+        </w:rPr>
+        <w:t>:</w:t>
+      </w:r>
+    </w:p>
+    <w:p>
+      <w:pPr>
+        <w:pStyle w:val="Prrafodelista"/>
+        <w:numPr>
+          <w:ilvl w:val="0"/>
+          <w:numId w:val="25"/>
+        </w:numPr>
+        <w:spacing w:after="0" w:line="360" w:lineRule="auto"/>
+        <w:rPr>
+          <w:rFonts w:ascii="Times New Roman" w:hAnsi="Times New Roman" w:cs="Times New Roman"/>
+          <w:sz w:val="24"/>
+          <w:szCs w:val="24"/>
+        </w:rPr>
+      </w:pPr>
+      <w:r>
+        <w:rPr>
+          <w:rFonts w:ascii="Times New Roman" w:hAnsi="Times New Roman" w:cs="Times New Roman"/>
+          <w:sz w:val="24"/>
+          <w:szCs w:val="24"/>
+        </w:rPr>
+        <w:t>Se encuentra en la 1FN, debido a que ya se le ha puesto la llave primaria, cada columna ya ha sido previamente analizada y no tiene datos repetitivos.</w:t>
+      </w:r>
+    </w:p>
+    <w:p>
+      <w:pPr>
+        <w:spacing w:after="0" w:line="360" w:lineRule="auto"/>
+        <w:rPr>
+          <w:rFonts w:ascii="Times New Roman" w:hAnsi="Times New Roman" w:cs="Times New Roman"/>
+          <w:sz w:val="24"/>
+          <w:szCs w:val="24"/>
+        </w:rPr>
+      </w:pPr>
+    </w:p>
+    <w:p>
+      <w:pPr>
+        <w:pStyle w:val="Prrafodelista"/>
+        <w:numPr>
+          <w:ilvl w:val="0"/>
+          <w:numId w:val="24"/>
+        </w:numPr>
+        <w:spacing w:after="0" w:line="360" w:lineRule="auto"/>
+        <w:rPr>
+          <w:rFonts w:ascii="Times New Roman" w:hAnsi="Times New Roman" w:cs="Times New Roman"/>
+          <w:sz w:val="24"/>
+          <w:szCs w:val="24"/>
+        </w:rPr>
+      </w:pPr>
+      <w:r>
+        <w:rPr>
+          <w:rFonts w:ascii="Times New Roman" w:hAnsi="Times New Roman" w:cs="Times New Roman"/>
+          <w:b/>
+          <w:bCs/>
+          <w:sz w:val="24"/>
+          <w:szCs w:val="24"/>
+        </w:rPr>
+        <w:t>Ventas</w:t>
+      </w:r>
+      <w:r>
+        <w:rPr>
+          <w:rFonts w:ascii="Times New Roman" w:hAnsi="Times New Roman" w:cs="Times New Roman"/>
+          <w:sz w:val="24"/>
+          <w:szCs w:val="24"/>
+        </w:rPr>
+        <w:t>:</w:t>
+      </w:r>
+    </w:p>
+    <w:p>
+      <w:pPr>
+        <w:pStyle w:val="Prrafodelista"/>
+        <w:numPr>
+          <w:ilvl w:val="0"/>
+          <w:numId w:val="25"/>
+        </w:numPr>
+        <w:spacing w:after="0" w:line="360" w:lineRule="auto"/>
+        <w:rPr>
+          <w:rFonts w:ascii="Times New Roman" w:hAnsi="Times New Roman" w:cs="Times New Roman"/>
+          <w:sz w:val="24"/>
+          <w:szCs w:val="24"/>
+        </w:rPr>
+      </w:pPr>
+      <w:r>
+        <w:rPr>
+          <w:rFonts w:ascii="Times New Roman" w:hAnsi="Times New Roman" w:cs="Times New Roman"/>
+          <w:sz w:val="24"/>
+          <w:szCs w:val="24"/>
+        </w:rPr>
+        <w:t>Se encuentra en la 1FN, debido a que ya se le ha puesto la llave primaria, cada columna ya ha sido previamente analizada y no tiene datos repetitivos.</w:t>
+      </w:r>
+    </w:p>
+    <w:p>
+      <w:pPr>
+        <w:spacing w:after="0" w:line="360" w:lineRule="auto"/>
+        <w:rPr>
+          <w:rFonts w:ascii="Times New Roman" w:hAnsi="Times New Roman" w:cs="Times New Roman"/>
+          <w:sz w:val="24"/>
+          <w:szCs w:val="24"/>
+        </w:rPr>
+      </w:pPr>
+    </w:p>
+    <w:p>
+      <w:pPr>
+        <w:pStyle w:val="Prrafodelista"/>
+        <w:numPr>
+          <w:ilvl w:val="0"/>
+          <w:numId w:val="24"/>
+        </w:numPr>
+        <w:spacing w:after="0" w:line="360" w:lineRule="auto"/>
+        <w:rPr>
+          <w:rFonts w:ascii="Times New Roman" w:hAnsi="Times New Roman" w:cs="Times New Roman"/>
+          <w:sz w:val="24"/>
+          <w:szCs w:val="24"/>
+        </w:rPr>
+      </w:pPr>
+      <w:r>
+        <w:rPr>
+          <w:rFonts w:ascii="Times New Roman" w:hAnsi="Times New Roman" w:cs="Times New Roman"/>
+          <w:b/>
+          <w:bCs/>
+          <w:sz w:val="24"/>
+          <w:szCs w:val="24"/>
+        </w:rPr>
+        <w:t>Transacciones</w:t>
+      </w:r>
+      <w:r>
+        <w:rPr>
+          <w:rFonts w:ascii="Times New Roman" w:hAnsi="Times New Roman" w:cs="Times New Roman"/>
+          <w:sz w:val="24"/>
+          <w:szCs w:val="24"/>
+        </w:rPr>
+        <w:t>:</w:t>
+      </w:r>
+    </w:p>
+    <w:p>
+      <w:pPr>
+        <w:pStyle w:val="Prrafodelista"/>
+        <w:numPr>
+          <w:ilvl w:val="0"/>
+          <w:numId w:val="25"/>
+        </w:numPr>
+        <w:spacing w:after="0" w:line="360" w:lineRule="auto"/>
+        <w:rPr>
+          <w:rFonts w:ascii="Times New Roman" w:hAnsi="Times New Roman" w:cs="Times New Roman"/>
+          <w:sz w:val="24"/>
+          <w:szCs w:val="24"/>
+        </w:rPr>
+      </w:pPr>
+      <w:r>
+        <w:rPr>
+          <w:rFonts w:ascii="Times New Roman" w:hAnsi="Times New Roman" w:cs="Times New Roman"/>
+          <w:sz w:val="24"/>
+          <w:szCs w:val="24"/>
+        </w:rPr>
+        <w:t>Se encuentra en la 1FN, debido a que ya se le ha puesto la llave primaria, cada columna ya ha sido previamente analizada y no tiene datos repetitivos.</w:t>
+      </w:r>
+    </w:p>
+    <w:p>
+      <w:pPr>
+        <w:spacing w:after="0" w:line="360" w:lineRule="auto"/>
+        <w:rPr>
+          <w:rFonts w:ascii="Times New Roman" w:hAnsi="Times New Roman" w:cs="Times New Roman"/>
+          <w:sz w:val="24"/>
+          <w:szCs w:val="24"/>
+        </w:rPr>
+      </w:pPr>
+    </w:p>
+    <w:p>
+      <w:pPr>
+        <w:pStyle w:val="Prrafodelista"/>
+        <w:numPr>
+          <w:ilvl w:val="0"/>
+          <w:numId w:val="24"/>
+        </w:numPr>
+        <w:spacing w:after="0" w:line="360" w:lineRule="auto"/>
+        <w:rPr>
+          <w:rFonts w:ascii="Times New Roman" w:hAnsi="Times New Roman" w:cs="Times New Roman"/>
+          <w:sz w:val="24"/>
+          <w:szCs w:val="24"/>
+        </w:rPr>
+      </w:pPr>
+      <w:r>
+        <w:rPr>
+          <w:rFonts w:ascii="Times New Roman" w:hAnsi="Times New Roman" w:cs="Times New Roman"/>
+          <w:b/>
+          <w:bCs/>
+          <w:sz w:val="24"/>
+          <w:szCs w:val="24"/>
+        </w:rPr>
+        <w:lastRenderedPageBreak/>
+        <w:t>Libros</w:t>
+      </w:r>
+      <w:r>
+        <w:rPr>
+          <w:rFonts w:ascii="Times New Roman" w:hAnsi="Times New Roman" w:cs="Times New Roman"/>
+          <w:sz w:val="24"/>
+          <w:szCs w:val="24"/>
+        </w:rPr>
+        <w:t>:</w:t>
+      </w:r>
+    </w:p>
+    <w:p>
+      <w:pPr>
+        <w:pStyle w:val="Prrafodelista"/>
+        <w:numPr>
+          <w:ilvl w:val="0"/>
+          <w:numId w:val="25"/>
+        </w:numPr>
+        <w:spacing w:after="0" w:line="360" w:lineRule="auto"/>
+        <w:rPr>
+          <w:rFonts w:ascii="Times New Roman" w:hAnsi="Times New Roman" w:cs="Times New Roman"/>
+          <w:sz w:val="24"/>
+          <w:szCs w:val="24"/>
+        </w:rPr>
+      </w:pPr>
+      <w:r>
+        <w:rPr>
+          <w:rFonts w:ascii="Times New Roman" w:hAnsi="Times New Roman" w:cs="Times New Roman"/>
+          <w:sz w:val="24"/>
+          <w:szCs w:val="24"/>
+        </w:rPr>
+        <w:t>Se encuentra en la 1FN, debido a que ya se le ha puesto la llave primaria, cada columna ya ha sido previamente analizada y no tiene datos repetitivos.</w:t>
+      </w:r>
+    </w:p>
+    <w:p>
+      <w:pPr>
+        <w:spacing w:after="0" w:line="360" w:lineRule="auto"/>
+        <w:rPr>
+          <w:rFonts w:ascii="Times New Roman" w:hAnsi="Times New Roman" w:cs="Times New Roman"/>
+          <w:sz w:val="24"/>
+          <w:szCs w:val="24"/>
+        </w:rPr>
+      </w:pPr>
+    </w:p>
+    <w:p>
+      <w:pPr>
+        <w:pStyle w:val="Prrafodelista"/>
+        <w:numPr>
+          <w:ilvl w:val="0"/>
+          <w:numId w:val="24"/>
+        </w:numPr>
+        <w:spacing w:after="0" w:line="360" w:lineRule="auto"/>
+        <w:rPr>
+          <w:rFonts w:ascii="Times New Roman" w:hAnsi="Times New Roman" w:cs="Times New Roman"/>
+          <w:sz w:val="24"/>
+          <w:szCs w:val="24"/>
+        </w:rPr>
+      </w:pPr>
+      <w:proofErr w:type="spellStart"/>
+      <w:r>
+        <w:rPr>
+          <w:rFonts w:ascii="Times New Roman" w:hAnsi="Times New Roman" w:cs="Times New Roman"/>
+          <w:b/>
+          <w:sz w:val="24"/>
+          <w:szCs w:val="24"/>
+        </w:rPr>
+        <w:t>Libros_has_Autores</w:t>
+      </w:r>
+      <w:proofErr w:type="spellEnd"/>
+      <w:r>
+        <w:rPr>
+          <w:rFonts w:ascii="Times New Roman" w:hAnsi="Times New Roman" w:cs="Times New Roman"/>
+          <w:sz w:val="24"/>
+          <w:szCs w:val="24"/>
+        </w:rPr>
+        <w:t>:</w:t>
+      </w:r>
+    </w:p>
+    <w:p>
+      <w:pPr>
+        <w:pStyle w:val="Prrafodelista"/>
+        <w:numPr>
+          <w:ilvl w:val="0"/>
+          <w:numId w:val="25"/>
+        </w:numPr>
+        <w:spacing w:after="0" w:line="360" w:lineRule="auto"/>
+        <w:rPr>
+          <w:rFonts w:ascii="Times New Roman" w:hAnsi="Times New Roman" w:cs="Times New Roman"/>
+          <w:sz w:val="24"/>
+          <w:szCs w:val="24"/>
+        </w:rPr>
+      </w:pPr>
+      <w:r>
+        <w:rPr>
+          <w:rFonts w:ascii="Times New Roman" w:hAnsi="Times New Roman" w:cs="Times New Roman"/>
+          <w:sz w:val="24"/>
+          <w:szCs w:val="24"/>
+        </w:rPr>
+        <w:t>Se encuentra en la 1FN, debido a que ya se le ha puesto la llave primaria, cada columna ya ha sido previamente analizada y no tiene datos repetitivos.</w:t>
+      </w:r>
+    </w:p>
+    <w:p>
+      <w:pPr>
+        <w:spacing w:after="0" w:line="360" w:lineRule="auto"/>
+        <w:rPr>
+          <w:rFonts w:ascii="Times New Roman" w:hAnsi="Times New Roman" w:cs="Times New Roman"/>
+          <w:sz w:val="24"/>
+          <w:szCs w:val="24"/>
+        </w:rPr>
+      </w:pPr>
+    </w:p>
+    <w:p>
+      <w:pPr>
+        <w:pStyle w:val="Prrafodelista"/>
+        <w:numPr>
+          <w:ilvl w:val="0"/>
+          <w:numId w:val="24"/>
+        </w:numPr>
+        <w:spacing w:after="0" w:line="360" w:lineRule="auto"/>
+        <w:rPr>
+          <w:rFonts w:ascii="Times New Roman" w:hAnsi="Times New Roman" w:cs="Times New Roman"/>
+          <w:sz w:val="24"/>
+          <w:szCs w:val="24"/>
+        </w:rPr>
+      </w:pPr>
+      <w:r>
+        <w:rPr>
+          <w:rFonts w:ascii="Times New Roman" w:hAnsi="Times New Roman" w:cs="Times New Roman"/>
+          <w:b/>
+          <w:bCs/>
+          <w:sz w:val="24"/>
+          <w:szCs w:val="24"/>
+        </w:rPr>
+        <w:t>Autores</w:t>
+      </w:r>
+      <w:r>
+        <w:rPr>
+          <w:rFonts w:ascii="Times New Roman" w:hAnsi="Times New Roman" w:cs="Times New Roman"/>
+          <w:sz w:val="24"/>
+          <w:szCs w:val="24"/>
+        </w:rPr>
+        <w:t>:</w:t>
+      </w:r>
+    </w:p>
+    <w:p>
+      <w:pPr>
+        <w:pStyle w:val="Prrafodelista"/>
+        <w:numPr>
+          <w:ilvl w:val="0"/>
+          <w:numId w:val="25"/>
+        </w:numPr>
+        <w:spacing w:after="0" w:line="360" w:lineRule="auto"/>
+        <w:rPr>
+          <w:rFonts w:ascii="Times New Roman" w:hAnsi="Times New Roman" w:cs="Times New Roman"/>
+          <w:sz w:val="24"/>
+          <w:szCs w:val="24"/>
+        </w:rPr>
+      </w:pPr>
+      <w:r>
+        <w:rPr>
+          <w:rFonts w:ascii="Times New Roman" w:hAnsi="Times New Roman" w:cs="Times New Roman"/>
+          <w:sz w:val="24"/>
+          <w:szCs w:val="24"/>
+        </w:rPr>
+        <w:t>Se encuentra en la 1FN, debido a que ya se le ha puesto la llave primaria, cada columna ya ha sido previamente analizada y no tiene datos repetitivos.</w:t>
+      </w:r>
+    </w:p>
+    <w:p>
+      <w:pPr>
+        <w:spacing w:after="0" w:line="360" w:lineRule="auto"/>
+        <w:rPr>
+          <w:rFonts w:ascii="Times New Roman" w:hAnsi="Times New Roman" w:cs="Times New Roman"/>
+          <w:sz w:val="24"/>
+          <w:szCs w:val="24"/>
+        </w:rPr>
+      </w:pPr>
+    </w:p>
+    <w:p>
+      <w:pPr>
+        <w:pStyle w:val="Prrafodelista"/>
+        <w:numPr>
+          <w:ilvl w:val="0"/>
+          <w:numId w:val="24"/>
+        </w:numPr>
+        <w:spacing w:after="0" w:line="360" w:lineRule="auto"/>
+        <w:rPr>
+          <w:rFonts w:ascii="Times New Roman" w:hAnsi="Times New Roman" w:cs="Times New Roman"/>
+          <w:sz w:val="24"/>
+          <w:szCs w:val="24"/>
+        </w:rPr>
+      </w:pPr>
+      <w:r>
+        <w:rPr>
+          <w:rFonts w:ascii="Times New Roman" w:hAnsi="Times New Roman" w:cs="Times New Roman"/>
+          <w:b/>
+          <w:bCs/>
+          <w:sz w:val="24"/>
+          <w:szCs w:val="24"/>
+        </w:rPr>
+        <w:t>Inventario</w:t>
+      </w:r>
+      <w:r>
+        <w:rPr>
+          <w:rFonts w:ascii="Times New Roman" w:hAnsi="Times New Roman" w:cs="Times New Roman"/>
+          <w:sz w:val="24"/>
+          <w:szCs w:val="24"/>
+        </w:rPr>
+        <w:t>:</w:t>
+      </w:r>
+    </w:p>
+    <w:p>
+      <w:pPr>
+        <w:pStyle w:val="Prrafodelista"/>
+        <w:numPr>
+          <w:ilvl w:val="0"/>
+          <w:numId w:val="25"/>
+        </w:numPr>
+        <w:spacing w:after="0" w:line="360" w:lineRule="auto"/>
+        <w:rPr>
+          <w:rFonts w:ascii="Times New Roman" w:hAnsi="Times New Roman" w:cs="Times New Roman"/>
+          <w:sz w:val="24"/>
+          <w:szCs w:val="24"/>
+        </w:rPr>
+      </w:pPr>
+      <w:r>
+        <w:rPr>
+          <w:rFonts w:ascii="Times New Roman" w:hAnsi="Times New Roman" w:cs="Times New Roman"/>
+          <w:sz w:val="24"/>
+          <w:szCs w:val="24"/>
+        </w:rPr>
+        <w:t>Se encuentra en la 1FN, debido a que ya se le ha puesto la llave primaria, cada columna ya ha sido previamente analizada y no tiene datos repetitivos.</w:t>
+      </w:r>
+    </w:p>
+    <w:p>
+      <w:pPr>
+        <w:spacing w:after="0" w:line="360" w:lineRule="auto"/>
+        <w:rPr>
+          <w:rFonts w:ascii="Times New Roman" w:hAnsi="Times New Roman" w:cs="Times New Roman"/>
+          <w:sz w:val="24"/>
+          <w:szCs w:val="24"/>
+        </w:rPr>
+      </w:pPr>
+    </w:p>
+    <w:p>
+      <w:pPr>
+        <w:pStyle w:val="Prrafodelista"/>
+        <w:numPr>
+          <w:ilvl w:val="0"/>
+          <w:numId w:val="24"/>
+        </w:numPr>
+        <w:spacing w:after="0" w:line="360" w:lineRule="auto"/>
+        <w:rPr>
+          <w:rFonts w:ascii="Times New Roman" w:hAnsi="Times New Roman" w:cs="Times New Roman"/>
+          <w:sz w:val="24"/>
+          <w:szCs w:val="24"/>
+        </w:rPr>
+      </w:pPr>
+      <w:proofErr w:type="spellStart"/>
+      <w:r>
+        <w:rPr>
+          <w:rFonts w:ascii="Times New Roman" w:hAnsi="Times New Roman" w:cs="Times New Roman"/>
+          <w:b/>
+          <w:bCs/>
+          <w:sz w:val="24"/>
+          <w:szCs w:val="24"/>
+        </w:rPr>
+        <w:t>Actualización_Registros_Libros</w:t>
+      </w:r>
+      <w:proofErr w:type="spellEnd"/>
+      <w:r>
+        <w:rPr>
+          <w:rFonts w:ascii="Times New Roman" w:hAnsi="Times New Roman" w:cs="Times New Roman"/>
+          <w:sz w:val="24"/>
+          <w:szCs w:val="24"/>
+        </w:rPr>
+        <w:t>:</w:t>
+      </w:r>
+    </w:p>
+    <w:p>
+      <w:pPr>
+        <w:pStyle w:val="Prrafodelista"/>
+        <w:numPr>
+          <w:ilvl w:val="0"/>
+          <w:numId w:val="25"/>
+        </w:numPr>
+        <w:spacing w:after="0" w:line="360" w:lineRule="auto"/>
+        <w:rPr>
+          <w:rFonts w:ascii="Times New Roman" w:hAnsi="Times New Roman" w:cs="Times New Roman"/>
+          <w:sz w:val="24"/>
+          <w:szCs w:val="24"/>
+        </w:rPr>
+      </w:pPr>
+      <w:r>
+        <w:rPr>
+          <w:rFonts w:ascii="Times New Roman" w:hAnsi="Times New Roman" w:cs="Times New Roman"/>
+          <w:sz w:val="24"/>
+          <w:szCs w:val="24"/>
+        </w:rPr>
+        <w:t>Se encuentra en la 1FN, debido a que ya se le ha puesto la llave primaria, cada columna ya ha sido previamente analizada y no tiene datos repetitivos.</w:t>
+      </w:r>
+    </w:p>
+    <w:p>
+      <w:pPr>
+        <w:spacing w:after="0" w:line="360" w:lineRule="auto"/>
+        <w:ind w:firstLine="708"/>
+        <w:rPr>
+          <w:rFonts w:ascii="Times New Roman" w:hAnsi="Times New Roman" w:cs="Times New Roman"/>
+          <w:sz w:val="24"/>
+          <w:szCs w:val="24"/>
+        </w:rPr>
+      </w:pPr>
+    </w:p>
+    <w:p>
+      <w:pPr>
+        <w:pStyle w:val="Ttulo4"/>
       </w:pPr>
       <w:r>
         <w:t>Gráfica</w:t>
+      </w:r>
+    </w:p>
+    <w:p>
+      <w:r>
+        <w:drawing>
+          <wp:anchor distT="0" distB="0" distL="114300" distR="114300" simplePos="0" relativeHeight="251671552" behindDoc="1" locked="0" layoutInCell="1" allowOverlap="1" wp14:anchorId="7BFB82DD" wp14:editId="2E395FCB">
+            <wp:simplePos x="0" y="0"/>
+            <wp:positionH relativeFrom="margin">
+              <wp:align>right</wp:align>
+            </wp:positionH>
+            <wp:positionV relativeFrom="paragraph">
+              <wp:posOffset>134049</wp:posOffset>
+            </wp:positionV>
+            <wp:extent cx="5943600" cy="2700655"/>
+            <wp:effectExtent l="0" t="0" r="0" b="4445"/>
+            <wp:wrapNone/>
+            <wp:docPr id="10" name="Imagen 10"/>
+            <wp:cNvGraphicFramePr>
+              <a:graphicFrameLocks xmlns:a="http://schemas.openxmlformats.org/drawingml/2006/main" noChangeAspect="1"/>
+            </wp:cNvGraphicFramePr>
+            <a:graphic xmlns:a="http://schemas.openxmlformats.org/drawingml/2006/main">
+              <a:graphicData uri="http://schemas.openxmlformats.org/drawingml/2006/picture">
+                <pic:pic xmlns:pic="http://schemas.openxmlformats.org/drawingml/2006/picture">
+                  <pic:nvPicPr>
+                    <pic:cNvPr id="1" name=""/>
+                    <pic:cNvPicPr/>
+                  </pic:nvPicPr>
+                  <pic:blipFill>
+                    <a:blip r:embed="rId11">
+                      <a:extLst>
+                        <a:ext uri="{28A0092B-C50C-407E-A947-70E740481C1C}">
+                          <a14:useLocalDpi xmlns:a14="http://schemas.microsoft.com/office/drawing/2010/main" val="0"/>
+                        </a:ext>
+                      </a:extLst>
+                    </a:blip>
+                    <a:stretch>
+                      <a:fillRect/>
+                    </a:stretch>
+                  </pic:blipFill>
+                  <pic:spPr>
+                    <a:xfrm>
+                      <a:off x="0" y="0"/>
+                      <a:ext cx="5943600" cy="2700655"/>
+                    </a:xfrm>
+                    <a:prstGeom prst="rect">
+                      <a:avLst/>
+                    </a:prstGeom>
+                  </pic:spPr>
+                </pic:pic>
+              </a:graphicData>
+            </a:graphic>
+            <wp14:sizeRelH relativeFrom="page">
+              <wp14:pctWidth>0</wp14:pctWidth>
+            </wp14:sizeRelH>
+            <wp14:sizeRelV relativeFrom="page">
+              <wp14:pctHeight>0</wp14:pctHeight>
+            </wp14:sizeRelV>
+          </wp:anchor>
+        </w:drawing>
       </w:r>
     </w:p>
     <w:p/>
     <w:p/>
+    <w:p/>
+    <w:p/>
+    <w:p/>
+    <w:p/>
+    <w:p/>
+    <w:p/>
+    <w:p/>
+    <w:p>
+      <w:bookmarkStart w:id="11" w:name="_GoBack"/>
+      <w:bookmarkEnd w:id="11"/>
+    </w:p>
     <w:sectPr>
       <w:pgSz w:w="12240" w:h="15840"/>
       <w:pgMar w:top="1440" w:right="1440" w:bottom="1440" w:left="1440" w:header="708" w:footer="708" w:gutter="0"/>
@@ -8859,7 +9604,7 @@
 </file>
 
 <file path=word/endnotes.xml><?xml version="1.0" encoding="utf-8"?>
-<w:endnotes xmlns:wpc="http://schemas.microsoft.com/office/word/2010/wordprocessingCanvas" xmlns:cx="http://schemas.microsoft.com/office/drawing/2014/chartex" xmlns:cx1="http://schemas.microsoft.com/office/drawing/2015/9/8/chartex" xmlns:cx2="http://schemas.microsoft.com/office/drawing/2015/10/21/chartex" xmlns:cx3="http://schemas.microsoft.com/office/drawing/2016/5/9/chartex" xmlns:cx4="http://schemas.microsoft.com/office/drawing/2016/5/10/chartex" xmlns:cx5="http://schemas.microsoft.com/office/drawing/2016/5/11/chartex" xmlns:cx6="http://schemas.microsoft.com/office/drawing/2016/5/12/chartex" xmlns:cx7="http://schemas.microsoft.com/office/drawing/2016/5/13/chartex" xmlns:cx8="http://schemas.microsoft.com/office/drawing/2016/5/14/chartex" xmlns:mc="http://schemas.openxmlformats.org/markup-compatibility/2006" xmlns:aink="http://schemas.microsoft.com/office/drawing/2016/ink" xmlns:am3d="http://schemas.microsoft.com/office/drawing/2017/model3d" xmlns:o="urn:schemas-microsoft-com:office:office" xmlns:r="http://schemas.openxmlformats.org/officeDocument/2006/relationships" xmlns:m="http://schemas.openxmlformats.org/officeDocument/2006/math" xmlns:v="urn:schemas-microsoft-com:vml" xmlns:wp14="http://schemas.microsoft.com/office/word/2010/wordprocessingDrawing" xmlns:wp="http://schemas.openxmlformats.org/drawingml/2006/wordprocessingDrawing" xmlns:w10="urn:schemas-microsoft-com:office:word" xmlns:w="http://schemas.openxmlformats.org/wordprocessingml/2006/main" xmlns:w14="http://schemas.microsoft.com/office/word/2010/wordml" xmlns:w15="http://schemas.microsoft.com/office/word/2012/wordml" xmlns:w16cex="http://schemas.microsoft.com/office/word/2018/wordml/cex" xmlns:w16cid="http://schemas.microsoft.com/office/word/2016/wordml/cid" xmlns:w16="http://schemas.microsoft.com/office/word/2018/wordml" xmlns:w16sdtdh="http://schemas.microsoft.com/office/word/2020/wordml/sdtdatahash" xmlns:w16se="http://schemas.microsoft.com/office/word/2015/wordml/symex" xmlns:wpg="http://schemas.microsoft.com/office/word/2010/wordprocessingGroup" xmlns:wpi="http://schemas.microsoft.com/office/word/2010/wordprocessingInk" xmlns:wne="http://schemas.microsoft.com/office/word/2006/wordml" xmlns:wps="http://schemas.microsoft.com/office/word/2010/wordprocessingShape" mc:Ignorable="w14 w15 w16se w16cid w16 w16cex w16sdtdh wp14">
+<w:endnotes xmlns:wpc="http://schemas.microsoft.com/office/word/2010/wordprocessingCanvas" xmlns:cx="http://schemas.microsoft.com/office/drawing/2014/chartex" xmlns:mc="http://schemas.openxmlformats.org/markup-compatibility/2006" xmlns:o="urn:schemas-microsoft-com:office:office" xmlns:r="http://schemas.openxmlformats.org/officeDocument/2006/relationships" xmlns:m="http://schemas.openxmlformats.org/officeDocument/2006/math" xmlns:v="urn:schemas-microsoft-com:vml" xmlns:wp14="http://schemas.microsoft.com/office/word/2010/wordprocessingDrawing" xmlns:wp="http://schemas.openxmlformats.org/drawingml/2006/wordprocessingDrawing" xmlns:w10="urn:schemas-microsoft-com:office:word" xmlns:w="http://schemas.openxmlformats.org/wordprocessingml/2006/main" xmlns:w14="http://schemas.microsoft.com/office/word/2010/wordml" xmlns:w15="http://schemas.microsoft.com/office/word/2012/wordml" xmlns:w16se="http://schemas.microsoft.com/office/word/2015/wordml/symex" xmlns:wpg="http://schemas.microsoft.com/office/word/2010/wordprocessingGroup" xmlns:wpi="http://schemas.microsoft.com/office/word/2010/wordprocessingInk" xmlns:wne="http://schemas.microsoft.com/office/word/2006/wordml" xmlns:wps="http://schemas.microsoft.com/office/word/2010/wordprocessingShape" mc:Ignorable="w14 w15 w16se wp14">
   <w:endnote w:type="separator" w:id="-1">
     <w:p>
       <w:pPr>
@@ -8884,7 +9629,7 @@
 </file>
 
 <file path=word/footnotes.xml><?xml version="1.0" encoding="utf-8"?>
-<w:footnotes xmlns:wpc="http://schemas.microsoft.com/office/word/2010/wordprocessingCanvas" xmlns:cx="http://schemas.microsoft.com/office/drawing/2014/chartex" xmlns:cx1="http://schemas.microsoft.com/office/drawing/2015/9/8/chartex" xmlns:cx2="http://schemas.microsoft.com/office/drawing/2015/10/21/chartex" xmlns:cx3="http://schemas.microsoft.com/office/drawing/2016/5/9/chartex" xmlns:cx4="http://schemas.microsoft.com/office/drawing/2016/5/10/chartex" xmlns:cx5="http://schemas.microsoft.com/office/drawing/2016/5/11/chartex" xmlns:cx6="http://schemas.microsoft.com/office/drawing/2016/5/12/chartex" xmlns:cx7="http://schemas.microsoft.com/office/drawing/2016/5/13/chartex" xmlns:cx8="http://schemas.microsoft.com/office/drawing/2016/5/14/chartex" xmlns:mc="http://schemas.openxmlformats.org/markup-compatibility/2006" xmlns:aink="http://schemas.microsoft.com/office/drawing/2016/ink" xmlns:am3d="http://schemas.microsoft.com/office/drawing/2017/model3d" xmlns:o="urn:schemas-microsoft-com:office:office" xmlns:r="http://schemas.openxmlformats.org/officeDocument/2006/relationships" xmlns:m="http://schemas.openxmlformats.org/officeDocument/2006/math" xmlns:v="urn:schemas-microsoft-com:vml" xmlns:wp14="http://schemas.microsoft.com/office/word/2010/wordprocessingDrawing" xmlns:wp="http://schemas.openxmlformats.org/drawingml/2006/wordprocessingDrawing" xmlns:w10="urn:schemas-microsoft-com:office:word" xmlns:w="http://schemas.openxmlformats.org/wordprocessingml/2006/main" xmlns:w14="http://schemas.microsoft.com/office/word/2010/wordml" xmlns:w15="http://schemas.microsoft.com/office/word/2012/wordml" xmlns:w16cex="http://schemas.microsoft.com/office/word/2018/wordml/cex" xmlns:w16cid="http://schemas.microsoft.com/office/word/2016/wordml/cid" xmlns:w16="http://schemas.microsoft.com/office/word/2018/wordml" xmlns:w16sdtdh="http://schemas.microsoft.com/office/word/2020/wordml/sdtdatahash" xmlns:w16se="http://schemas.microsoft.com/office/word/2015/wordml/symex" xmlns:wpg="http://schemas.microsoft.com/office/word/2010/wordprocessingGroup" xmlns:wpi="http://schemas.microsoft.com/office/word/2010/wordprocessingInk" xmlns:wne="http://schemas.microsoft.com/office/word/2006/wordml" xmlns:wps="http://schemas.microsoft.com/office/word/2010/wordprocessingShape" mc:Ignorable="w14 w15 w16se w16cid w16 w16cex w16sdtdh wp14">
+<w:footnotes xmlns:wpc="http://schemas.microsoft.com/office/word/2010/wordprocessingCanvas" xmlns:cx="http://schemas.microsoft.com/office/drawing/2014/chartex" xmlns:mc="http://schemas.openxmlformats.org/markup-compatibility/2006" xmlns:o="urn:schemas-microsoft-com:office:office" xmlns:r="http://schemas.openxmlformats.org/officeDocument/2006/relationships" xmlns:m="http://schemas.openxmlformats.org/officeDocument/2006/math" xmlns:v="urn:schemas-microsoft-com:vml" xmlns:wp14="http://schemas.microsoft.com/office/word/2010/wordprocessingDrawing" xmlns:wp="http://schemas.openxmlformats.org/drawingml/2006/wordprocessingDrawing" xmlns:w10="urn:schemas-microsoft-com:office:word" xmlns:w="http://schemas.openxmlformats.org/wordprocessingml/2006/main" xmlns:w14="http://schemas.microsoft.com/office/word/2010/wordml" xmlns:w15="http://schemas.microsoft.com/office/word/2012/wordml" xmlns:w16se="http://schemas.microsoft.com/office/word/2015/wordml/symex" xmlns:wpg="http://schemas.microsoft.com/office/word/2010/wordprocessingGroup" xmlns:wpi="http://schemas.microsoft.com/office/word/2010/wordprocessingInk" xmlns:wne="http://schemas.microsoft.com/office/word/2006/wordml" xmlns:wps="http://schemas.microsoft.com/office/word/2010/wordprocessingShape" mc:Ignorable="w14 w15 w16se wp14">
   <w:footnote w:type="separator" w:id="-1">
     <w:p>
       <w:pPr>
@@ -8909,7 +9654,7 @@
 </file>
 
 <file path=word/numbering.xml><?xml version="1.0" encoding="utf-8"?>
-<w:numbering xmlns:wpc="http://schemas.microsoft.com/office/word/2010/wordprocessingCanvas" xmlns:cx="http://schemas.microsoft.com/office/drawing/2014/chartex" xmlns:cx1="http://schemas.microsoft.com/office/drawing/2015/9/8/chartex" xmlns:cx2="http://schemas.microsoft.com/office/drawing/2015/10/21/chartex" xmlns:cx3="http://schemas.microsoft.com/office/drawing/2016/5/9/chartex" xmlns:cx4="http://schemas.microsoft.com/office/drawing/2016/5/10/chartex" xmlns:cx5="http://schemas.microsoft.com/office/drawing/2016/5/11/chartex" xmlns:cx6="http://schemas.microsoft.com/office/drawing/2016/5/12/chartex" xmlns:cx7="http://schemas.microsoft.com/office/drawing/2016/5/13/chartex" xmlns:cx8="http://schemas.microsoft.com/office/drawing/2016/5/14/chartex" xmlns:mc="http://schemas.openxmlformats.org/markup-compatibility/2006" xmlns:aink="http://schemas.microsoft.com/office/drawing/2016/ink" xmlns:am3d="http://schemas.microsoft.com/office/drawing/2017/model3d" xmlns:o="urn:schemas-microsoft-com:office:office" xmlns:r="http://schemas.openxmlformats.org/officeDocument/2006/relationships" xmlns:m="http://schemas.openxmlformats.org/officeDocument/2006/math" xmlns:v="urn:schemas-microsoft-com:vml" xmlns:wp14="http://schemas.microsoft.com/office/word/2010/wordprocessingDrawing" xmlns:wp="http://schemas.openxmlformats.org/drawingml/2006/wordprocessingDrawing" xmlns:w10="urn:schemas-microsoft-com:office:word" xmlns:w="http://schemas.openxmlformats.org/wordprocessingml/2006/main" xmlns:w14="http://schemas.microsoft.com/office/word/2010/wordml" xmlns:w15="http://schemas.microsoft.com/office/word/2012/wordml" xmlns:w16cex="http://schemas.microsoft.com/office/word/2018/wordml/cex" xmlns:w16cid="http://schemas.microsoft.com/office/word/2016/wordml/cid" xmlns:w16="http://schemas.microsoft.com/office/word/2018/wordml" xmlns:w16sdtdh="http://schemas.microsoft.com/office/word/2020/wordml/sdtdatahash" xmlns:w16se="http://schemas.microsoft.com/office/word/2015/wordml/symex" xmlns:wpg="http://schemas.microsoft.com/office/word/2010/wordprocessingGroup" xmlns:wpi="http://schemas.microsoft.com/office/word/2010/wordprocessingInk" xmlns:wne="http://schemas.microsoft.com/office/word/2006/wordml" xmlns:wps="http://schemas.microsoft.com/office/word/2010/wordprocessingShape" mc:Ignorable="w14 w15 w16se w16cid w16 w16cex w16sdtdh wp14">
+<w:numbering xmlns:wpc="http://schemas.microsoft.com/office/word/2010/wordprocessingCanvas" xmlns:cx="http://schemas.microsoft.com/office/drawing/2014/chartex" xmlns:mc="http://schemas.openxmlformats.org/markup-compatibility/2006" xmlns:o="urn:schemas-microsoft-com:office:office" xmlns:r="http://schemas.openxmlformats.org/officeDocument/2006/relationships" xmlns:m="http://schemas.openxmlformats.org/officeDocument/2006/math" xmlns:v="urn:schemas-microsoft-com:vml" xmlns:wp14="http://schemas.microsoft.com/office/word/2010/wordprocessingDrawing" xmlns:wp="http://schemas.openxmlformats.org/drawingml/2006/wordprocessingDrawing" xmlns:w10="urn:schemas-microsoft-com:office:word" xmlns:w="http://schemas.openxmlformats.org/wordprocessingml/2006/main" xmlns:w14="http://schemas.microsoft.com/office/word/2010/wordml" xmlns:w15="http://schemas.microsoft.com/office/word/2012/wordml" xmlns:w16se="http://schemas.microsoft.com/office/word/2015/wordml/symex" xmlns:wpg="http://schemas.microsoft.com/office/word/2010/wordprocessingGroup" xmlns:wpi="http://schemas.microsoft.com/office/word/2010/wordprocessingInk" xmlns:wne="http://schemas.microsoft.com/office/word/2006/wordml" xmlns:wps="http://schemas.microsoft.com/office/word/2010/wordprocessingShape" mc:Ignorable="w14 w15 w16se wp14">
   <w:abstractNum w:abstractNumId="0" w15:restartNumberingAfterBreak="0">
     <w:nsid w:val="07F03FC2"/>
     <w:multiLevelType w:val="multilevel"/>
@@ -10102,6 +10847,209 @@
     </w:lvl>
   </w:abstractNum>
   <w:abstractNum w:abstractNumId="10" w15:restartNumberingAfterBreak="0">
+    <w:nsid w:val="423102D0"/>
+    <w:multiLevelType w:val="hybridMultilevel"/>
+    <w:tmpl w:val="1D12A4C2"/>
+    <w:lvl w:ilvl="0" w:tplc="240A000B">
+      <w:start w:val="1"/>
+      <w:numFmt w:val="bullet"/>
+      <w:lvlText w:val=""/>
+      <w:lvlJc w:val="left"/>
+      <w:pPr>
+        <w:ind w:left="1080" w:hanging="360"/>
+      </w:pPr>
+      <w:rPr>
+        <w:rFonts w:ascii="Wingdings" w:hAnsi="Wingdings" w:hint="default"/>
+      </w:rPr>
+    </w:lvl>
+    <w:lvl w:ilvl="1" w:tplc="240A0003" w:tentative="1">
+      <w:start w:val="1"/>
+      <w:numFmt w:val="bullet"/>
+      <w:lvlText w:val="o"/>
+      <w:lvlJc w:val="left"/>
+      <w:pPr>
+        <w:ind w:left="1800" w:hanging="360"/>
+      </w:pPr>
+      <w:rPr>
+        <w:rFonts w:ascii="Courier New" w:hAnsi="Courier New" w:cs="Courier New" w:hint="default"/>
+      </w:rPr>
+    </w:lvl>
+    <w:lvl w:ilvl="2" w:tplc="240A0005" w:tentative="1">
+      <w:start w:val="1"/>
+      <w:numFmt w:val="bullet"/>
+      <w:lvlText w:val=""/>
+      <w:lvlJc w:val="left"/>
+      <w:pPr>
+        <w:ind w:left="2520" w:hanging="360"/>
+      </w:pPr>
+      <w:rPr>
+        <w:rFonts w:ascii="Wingdings" w:hAnsi="Wingdings" w:hint="default"/>
+      </w:rPr>
+    </w:lvl>
+    <w:lvl w:ilvl="3" w:tplc="240A0001" w:tentative="1">
+      <w:start w:val="1"/>
+      <w:numFmt w:val="bullet"/>
+      <w:lvlText w:val=""/>
+      <w:lvlJc w:val="left"/>
+      <w:pPr>
+        <w:ind w:left="3240" w:hanging="360"/>
+      </w:pPr>
+      <w:rPr>
+        <w:rFonts w:ascii="Symbol" w:hAnsi="Symbol" w:hint="default"/>
+      </w:rPr>
+    </w:lvl>
+    <w:lvl w:ilvl="4" w:tplc="240A0003" w:tentative="1">
+      <w:start w:val="1"/>
+      <w:numFmt w:val="bullet"/>
+      <w:lvlText w:val="o"/>
+      <w:lvlJc w:val="left"/>
+      <w:pPr>
+        <w:ind w:left="3960" w:hanging="360"/>
+      </w:pPr>
+      <w:rPr>
+        <w:rFonts w:ascii="Courier New" w:hAnsi="Courier New" w:cs="Courier New" w:hint="default"/>
+      </w:rPr>
+    </w:lvl>
+    <w:lvl w:ilvl="5" w:tplc="240A0005" w:tentative="1">
+      <w:start w:val="1"/>
+      <w:numFmt w:val="bullet"/>
+      <w:lvlText w:val=""/>
+      <w:lvlJc w:val="left"/>
+      <w:pPr>
+        <w:ind w:left="4680" w:hanging="360"/>
+      </w:pPr>
+      <w:rPr>
+        <w:rFonts w:ascii="Wingdings" w:hAnsi="Wingdings" w:hint="default"/>
+      </w:rPr>
+    </w:lvl>
+    <w:lvl w:ilvl="6" w:tplc="240A0001" w:tentative="1">
+      <w:start w:val="1"/>
+      <w:numFmt w:val="bullet"/>
+      <w:lvlText w:val=""/>
+      <w:lvlJc w:val="left"/>
+      <w:pPr>
+        <w:ind w:left="5400" w:hanging="360"/>
+      </w:pPr>
+      <w:rPr>
+        <w:rFonts w:ascii="Symbol" w:hAnsi="Symbol" w:hint="default"/>
+      </w:rPr>
+    </w:lvl>
+    <w:lvl w:ilvl="7" w:tplc="240A0003" w:tentative="1">
+      <w:start w:val="1"/>
+      <w:numFmt w:val="bullet"/>
+      <w:lvlText w:val="o"/>
+      <w:lvlJc w:val="left"/>
+      <w:pPr>
+        <w:ind w:left="6120" w:hanging="360"/>
+      </w:pPr>
+      <w:rPr>
+        <w:rFonts w:ascii="Courier New" w:hAnsi="Courier New" w:cs="Courier New" w:hint="default"/>
+      </w:rPr>
+    </w:lvl>
+    <w:lvl w:ilvl="8" w:tplc="240A0005" w:tentative="1">
+      <w:start w:val="1"/>
+      <w:numFmt w:val="bullet"/>
+      <w:lvlText w:val=""/>
+      <w:lvlJc w:val="left"/>
+      <w:pPr>
+        <w:ind w:left="6840" w:hanging="360"/>
+      </w:pPr>
+      <w:rPr>
+        <w:rFonts w:ascii="Wingdings" w:hAnsi="Wingdings" w:hint="default"/>
+      </w:rPr>
+    </w:lvl>
+  </w:abstractNum>
+  <w:abstractNum w:abstractNumId="11" w15:restartNumberingAfterBreak="0">
+    <w:nsid w:val="49BA3136"/>
+    <w:multiLevelType w:val="hybridMultilevel"/>
+    <w:tmpl w:val="CF1E5E4A"/>
+    <w:lvl w:ilvl="0" w:tplc="AE581124">
+      <w:start w:val="1"/>
+      <w:numFmt w:val="decimal"/>
+      <w:lvlText w:val="%1."/>
+      <w:lvlJc w:val="left"/>
+      <w:pPr>
+        <w:ind w:left="720" w:hanging="360"/>
+      </w:pPr>
+      <w:rPr>
+        <w:rFonts w:hint="default"/>
+        <w:b/>
+      </w:rPr>
+    </w:lvl>
+    <w:lvl w:ilvl="1" w:tplc="240A0019" w:tentative="1">
+      <w:start w:val="1"/>
+      <w:numFmt w:val="lowerLetter"/>
+      <w:lvlText w:val="%2."/>
+      <w:lvlJc w:val="left"/>
+      <w:pPr>
+        <w:ind w:left="1440" w:hanging="360"/>
+      </w:pPr>
+    </w:lvl>
+    <w:lvl w:ilvl="2" w:tplc="240A001B" w:tentative="1">
+      <w:start w:val="1"/>
+      <w:numFmt w:val="lowerRoman"/>
+      <w:lvlText w:val="%3."/>
+      <w:lvlJc w:val="right"/>
+      <w:pPr>
+        <w:ind w:left="2160" w:hanging="180"/>
+      </w:pPr>
+    </w:lvl>
+    <w:lvl w:ilvl="3" w:tplc="240A000F" w:tentative="1">
+      <w:start w:val="1"/>
+      <w:numFmt w:val="decimal"/>
+      <w:lvlText w:val="%4."/>
+      <w:lvlJc w:val="left"/>
+      <w:pPr>
+        <w:ind w:left="2880" w:hanging="360"/>
+      </w:pPr>
+    </w:lvl>
+    <w:lvl w:ilvl="4" w:tplc="240A0019" w:tentative="1">
+      <w:start w:val="1"/>
+      <w:numFmt w:val="lowerLetter"/>
+      <w:lvlText w:val="%5."/>
+      <w:lvlJc w:val="left"/>
+      <w:pPr>
+        <w:ind w:left="3600" w:hanging="360"/>
+      </w:pPr>
+    </w:lvl>
+    <w:lvl w:ilvl="5" w:tplc="240A001B" w:tentative="1">
+      <w:start w:val="1"/>
+      <w:numFmt w:val="lowerRoman"/>
+      <w:lvlText w:val="%6."/>
+      <w:lvlJc w:val="right"/>
+      <w:pPr>
+        <w:ind w:left="4320" w:hanging="180"/>
+      </w:pPr>
+    </w:lvl>
+    <w:lvl w:ilvl="6" w:tplc="240A000F" w:tentative="1">
+      <w:start w:val="1"/>
+      <w:numFmt w:val="decimal"/>
+      <w:lvlText w:val="%7."/>
+      <w:lvlJc w:val="left"/>
+      <w:pPr>
+        <w:ind w:left="5040" w:hanging="360"/>
+      </w:pPr>
+    </w:lvl>
+    <w:lvl w:ilvl="7" w:tplc="240A0019" w:tentative="1">
+      <w:start w:val="1"/>
+      <w:numFmt w:val="lowerLetter"/>
+      <w:lvlText w:val="%8."/>
+      <w:lvlJc w:val="left"/>
+      <w:pPr>
+        <w:ind w:left="5760" w:hanging="360"/>
+      </w:pPr>
+    </w:lvl>
+    <w:lvl w:ilvl="8" w:tplc="240A001B" w:tentative="1">
+      <w:start w:val="1"/>
+      <w:numFmt w:val="lowerRoman"/>
+      <w:lvlText w:val="%9."/>
+      <w:lvlJc w:val="right"/>
+      <w:pPr>
+        <w:ind w:left="6480" w:hanging="180"/>
+      </w:pPr>
+    </w:lvl>
+  </w:abstractNum>
+  <w:abstractNum w:abstractNumId="12" w15:restartNumberingAfterBreak="0">
     <w:nsid w:val="4E584D48"/>
     <w:multiLevelType w:val="hybridMultilevel"/>
     <w:tmpl w:val="723A7A1E"/>
@@ -10214,7 +11162,7 @@
       </w:rPr>
     </w:lvl>
   </w:abstractNum>
-  <w:abstractNum w:abstractNumId="11" w15:restartNumberingAfterBreak="0">
+  <w:abstractNum w:abstractNumId="13" w15:restartNumberingAfterBreak="0">
     <w:nsid w:val="4E734E76"/>
     <w:multiLevelType w:val="hybridMultilevel"/>
     <w:tmpl w:val="8B6EA1A6"/>
@@ -10327,7 +11275,7 @@
       </w:rPr>
     </w:lvl>
   </w:abstractNum>
-  <w:abstractNum w:abstractNumId="12" w15:restartNumberingAfterBreak="0">
+  <w:abstractNum w:abstractNumId="14" w15:restartNumberingAfterBreak="0">
     <w:nsid w:val="60822B80"/>
     <w:multiLevelType w:val="hybridMultilevel"/>
     <w:tmpl w:val="1056066E"/>
@@ -10440,7 +11388,7 @@
       </w:rPr>
     </w:lvl>
   </w:abstractNum>
-  <w:abstractNum w:abstractNumId="13" w15:restartNumberingAfterBreak="0">
+  <w:abstractNum w:abstractNumId="15" w15:restartNumberingAfterBreak="0">
     <w:nsid w:val="638C4B5A"/>
     <w:multiLevelType w:val="hybridMultilevel"/>
     <w:tmpl w:val="E480C5C6"/>
@@ -10553,7 +11501,7 @@
       </w:rPr>
     </w:lvl>
   </w:abstractNum>
-  <w:abstractNum w:abstractNumId="14" w15:restartNumberingAfterBreak="0">
+  <w:abstractNum w:abstractNumId="16" w15:restartNumberingAfterBreak="0">
     <w:nsid w:val="678810C4"/>
     <w:multiLevelType w:val="multilevel"/>
     <w:tmpl w:val="A90004B0"/>
@@ -10702,7 +11650,7 @@
       </w:rPr>
     </w:lvl>
   </w:abstractNum>
-  <w:abstractNum w:abstractNumId="15" w15:restartNumberingAfterBreak="0">
+  <w:abstractNum w:abstractNumId="17" w15:restartNumberingAfterBreak="0">
     <w:nsid w:val="69C02643"/>
     <w:multiLevelType w:val="hybridMultilevel"/>
     <w:tmpl w:val="1E7CFB12"/>
@@ -10815,7 +11763,7 @@
       </w:rPr>
     </w:lvl>
   </w:abstractNum>
-  <w:abstractNum w:abstractNumId="16" w15:restartNumberingAfterBreak="0">
+  <w:abstractNum w:abstractNumId="18" w15:restartNumberingAfterBreak="0">
     <w:nsid w:val="6B2C4B8F"/>
     <w:multiLevelType w:val="hybridMultilevel"/>
     <w:tmpl w:val="CDE2D726"/>
@@ -10928,7 +11876,7 @@
       </w:rPr>
     </w:lvl>
   </w:abstractNum>
-  <w:abstractNum w:abstractNumId="17" w15:restartNumberingAfterBreak="0">
+  <w:abstractNum w:abstractNumId="19" w15:restartNumberingAfterBreak="0">
     <w:nsid w:val="6E9C2CB3"/>
     <w:multiLevelType w:val="hybridMultilevel"/>
     <w:tmpl w:val="30D2675E"/>
@@ -11041,7 +11989,7 @@
       </w:rPr>
     </w:lvl>
   </w:abstractNum>
-  <w:abstractNum w:abstractNumId="18" w15:restartNumberingAfterBreak="0">
+  <w:abstractNum w:abstractNumId="20" w15:restartNumberingAfterBreak="0">
     <w:nsid w:val="726C7A0F"/>
     <w:multiLevelType w:val="multilevel"/>
     <w:tmpl w:val="BAF4BCF8"/>
@@ -11190,7 +12138,7 @@
       </w:rPr>
     </w:lvl>
   </w:abstractNum>
-  <w:abstractNum w:abstractNumId="19" w15:restartNumberingAfterBreak="0">
+  <w:abstractNum w:abstractNumId="21" w15:restartNumberingAfterBreak="0">
     <w:nsid w:val="72EA59BB"/>
     <w:multiLevelType w:val="hybridMultilevel"/>
     <w:tmpl w:val="578642CA"/>
@@ -11279,7 +12227,7 @@
       </w:pPr>
     </w:lvl>
   </w:abstractNum>
-  <w:abstractNum w:abstractNumId="20" w15:restartNumberingAfterBreak="0">
+  <w:abstractNum w:abstractNumId="22" w15:restartNumberingAfterBreak="0">
     <w:nsid w:val="79421D4E"/>
     <w:multiLevelType w:val="multilevel"/>
     <w:tmpl w:val="E0A810E2"/>
@@ -11428,7 +12376,7 @@
       </w:rPr>
     </w:lvl>
   </w:abstractNum>
-  <w:abstractNum w:abstractNumId="21" w15:restartNumberingAfterBreak="0">
+  <w:abstractNum w:abstractNumId="23" w15:restartNumberingAfterBreak="0">
     <w:nsid w:val="7F4B3ABC"/>
     <w:multiLevelType w:val="hybridMultilevel"/>
     <w:tmpl w:val="DAA23918"/>
@@ -11545,19 +12493,19 @@
     <w:abstractNumId w:val="5"/>
   </w:num>
   <w:num w:numId="2">
-    <w:abstractNumId w:val="18"/>
+    <w:abstractNumId w:val="20"/>
   </w:num>
   <w:num w:numId="3">
     <w:abstractNumId w:val="1"/>
   </w:num>
   <w:num w:numId="4">
-    <w:abstractNumId w:val="20"/>
+    <w:abstractNumId w:val="22"/>
   </w:num>
   <w:num w:numId="5">
     <w:abstractNumId w:val="0"/>
   </w:num>
   <w:num w:numId="6">
-    <w:abstractNumId w:val="14"/>
+    <w:abstractNumId w:val="16"/>
   </w:num>
   <w:num w:numId="7">
     <w:abstractNumId w:val="6"/>
@@ -11566,40 +12514,31 @@
     <w:abstractNumId w:val="2"/>
   </w:num>
   <w:num w:numId="9">
-    <w:abstractNumId w:val="19"/>
+    <w:abstractNumId w:val="21"/>
   </w:num>
   <w:num w:numId="10">
-    <w:abstractNumId w:val="10"/>
+    <w:abstractNumId w:val="12"/>
   </w:num>
   <w:num w:numId="11">
     <w:abstractNumId w:val="4"/>
   </w:num>
   <w:num w:numId="12">
-    <w:abstractNumId w:val="11"/>
+    <w:abstractNumId w:val="13"/>
   </w:num>
   <w:num w:numId="13">
-    <w:abstractNumId w:val="13"/>
+    <w:abstractNumId w:val="15"/>
   </w:num>
   <w:num w:numId="14">
-    <w:abstractNumId w:val="21"/>
+    <w:abstractNumId w:val="23"/>
   </w:num>
   <w:num w:numId="15">
     <w:abstractNumId w:val="4"/>
-    <w:lvlOverride w:ilvl="0"/>
-    <w:lvlOverride w:ilvl="1"/>
-    <w:lvlOverride w:ilvl="2"/>
-    <w:lvlOverride w:ilvl="3"/>
-    <w:lvlOverride w:ilvl="4"/>
-    <w:lvlOverride w:ilvl="5"/>
-    <w:lvlOverride w:ilvl="6"/>
-    <w:lvlOverride w:ilvl="7"/>
-    <w:lvlOverride w:ilvl="8"/>
   </w:num>
   <w:num w:numId="16">
-    <w:abstractNumId w:val="16"/>
+    <w:abstractNumId w:val="18"/>
   </w:num>
   <w:num w:numId="17">
-    <w:abstractNumId w:val="15"/>
+    <w:abstractNumId w:val="17"/>
   </w:num>
   <w:num w:numId="18">
     <w:abstractNumId w:val="8"/>
@@ -11614,16 +12553,22 @@
     <w:abstractNumId w:val="7"/>
   </w:num>
   <w:num w:numId="22">
-    <w:abstractNumId w:val="12"/>
+    <w:abstractNumId w:val="14"/>
   </w:num>
   <w:num w:numId="23">
-    <w:abstractNumId w:val="17"/>
+    <w:abstractNumId w:val="19"/>
+  </w:num>
+  <w:num w:numId="24">
+    <w:abstractNumId w:val="11"/>
+  </w:num>
+  <w:num w:numId="25">
+    <w:abstractNumId w:val="10"/>
   </w:num>
 </w:numbering>
 </file>
 
 <file path=word/styles.xml><?xml version="1.0" encoding="utf-8"?>
-<w:styles xmlns:mc="http://schemas.openxmlformats.org/markup-compatibility/2006" xmlns:r="http://schemas.openxmlformats.org/officeDocument/2006/relationships" xmlns:w="http://schemas.openxmlformats.org/wordprocessingml/2006/main" xmlns:w14="http://schemas.microsoft.com/office/word/2010/wordml" xmlns:w15="http://schemas.microsoft.com/office/word/2012/wordml" xmlns:w16cex="http://schemas.microsoft.com/office/word/2018/wordml/cex" xmlns:w16cid="http://schemas.microsoft.com/office/word/2016/wordml/cid" xmlns:w16="http://schemas.microsoft.com/office/word/2018/wordml" xmlns:w16sdtdh="http://schemas.microsoft.com/office/word/2020/wordml/sdtdatahash" xmlns:w16se="http://schemas.microsoft.com/office/word/2015/wordml/symex" mc:Ignorable="w14 w15 w16se w16cid w16 w16cex w16sdtdh">
+<w:styles xmlns:mc="http://schemas.openxmlformats.org/markup-compatibility/2006" xmlns:r="http://schemas.openxmlformats.org/officeDocument/2006/relationships" xmlns:w="http://schemas.openxmlformats.org/wordprocessingml/2006/main" xmlns:w14="http://schemas.microsoft.com/office/word/2010/wordml" xmlns:w15="http://schemas.microsoft.com/office/word/2012/wordml" xmlns:w16se="http://schemas.microsoft.com/office/word/2015/wordml/symex" mc:Ignorable="w14 w15 w16se">
   <w:docDefaults>
     <w:rPrDefault>
       <w:rPr>
@@ -11639,7 +12584,7 @@
       </w:pPr>
     </w:pPrDefault>
   </w:docDefaults>
-  <w:latentStyles w:defLockedState="0" w:defUIPriority="99" w:defSemiHidden="0" w:defUnhideWhenUsed="0" w:defQFormat="0" w:count="376">
+  <w:latentStyles w:defLockedState="0" w:defUIPriority="99" w:defSemiHidden="0" w:defUnhideWhenUsed="0" w:defQFormat="0" w:count="371">
     <w:lsdException w:name="Normal" w:uiPriority="0" w:qFormat="1"/>
     <w:lsdException w:name="heading 1" w:uiPriority="9" w:qFormat="1"/>
     <w:lsdException w:name="heading 2" w:semiHidden="1" w:uiPriority="9" w:unhideWhenUsed="1" w:qFormat="1"/>
@@ -11745,6 +12690,7 @@
     <w:lsdException w:name="HTML Sample" w:semiHidden="1" w:unhideWhenUsed="1"/>
     <w:lsdException w:name="HTML Typewriter" w:semiHidden="1" w:unhideWhenUsed="1"/>
     <w:lsdException w:name="HTML Variable" w:semiHidden="1" w:unhideWhenUsed="1"/>
+    <w:lsdException w:name="Normal Table" w:semiHidden="1" w:unhideWhenUsed="1"/>
     <w:lsdException w:name="annotation subject" w:semiHidden="1" w:unhideWhenUsed="1"/>
     <w:lsdException w:name="No List" w:semiHidden="1" w:unhideWhenUsed="1"/>
     <w:lsdException w:name="Outline List 1" w:semiHidden="1" w:unhideWhenUsed="1"/>
@@ -11787,8 +12733,11 @@
     <w:lsdException w:name="Table Contemporary" w:semiHidden="1" w:unhideWhenUsed="1"/>
     <w:lsdException w:name="Table Elegant" w:semiHidden="1" w:unhideWhenUsed="1"/>
     <w:lsdException w:name="Table Professional" w:semiHidden="1" w:unhideWhenUsed="1"/>
+    <w:lsdException w:name="Table Subtle 1" w:semiHidden="1" w:unhideWhenUsed="1"/>
     <w:lsdException w:name="Table Subtle 2" w:semiHidden="1" w:unhideWhenUsed="1"/>
     <w:lsdException w:name="Table Web 1" w:semiHidden="1" w:unhideWhenUsed="1"/>
+    <w:lsdException w:name="Table Web 2" w:semiHidden="1" w:unhideWhenUsed="1"/>
+    <w:lsdException w:name="Table Web 3" w:semiHidden="1" w:unhideWhenUsed="1"/>
     <w:lsdException w:name="Balloon Text" w:semiHidden="1" w:unhideWhenUsed="1"/>
     <w:lsdException w:name="Table Grid" w:uiPriority="39"/>
     <w:lsdException w:name="Table Theme" w:semiHidden="1" w:unhideWhenUsed="1"/>
@@ -12007,11 +12956,6 @@
     <w:lsdException w:name="List Table 5 Dark Accent 6" w:uiPriority="50"/>
     <w:lsdException w:name="List Table 6 Colorful Accent 6" w:uiPriority="51"/>
     <w:lsdException w:name="List Table 7 Colorful Accent 6" w:uiPriority="52"/>
-    <w:lsdException w:name="Mention" w:semiHidden="1" w:unhideWhenUsed="1"/>
-    <w:lsdException w:name="Smart Hyperlink" w:semiHidden="1" w:unhideWhenUsed="1"/>
-    <w:lsdException w:name="Hashtag" w:semiHidden="1" w:unhideWhenUsed="1"/>
-    <w:lsdException w:name="Unresolved Mention" w:semiHidden="1" w:unhideWhenUsed="1"/>
-    <w:lsdException w:name="Smart Link" w:semiHidden="1" w:unhideWhenUsed="1"/>
   </w:latentStyles>
   <w:style w:type="paragraph" w:default="1" w:styleId="Normal">
     <w:name w:val="Normal"/>
@@ -12345,6 +13289,19 @@
       <w:sz w:val="24"/>
     </w:rPr>
   </w:style>
+  <w:style w:type="paragraph" w:styleId="TDC3">
+    <w:name w:val="toc 3"/>
+    <w:basedOn w:val="Normal"/>
+    <w:next w:val="Normal"/>
+    <w:autoRedefine/>
+    <w:uiPriority w:val="39"/>
+    <w:unhideWhenUsed/>
+    <w:rsid w:val="00CF49DD"/>
+    <w:pPr>
+      <w:spacing w:after="100"/>
+      <w:ind w:left="440"/>
+    </w:pPr>
+  </w:style>
 </w:styles>
 </file>
 
@@ -12614,7 +13571,7 @@
 </file>
 
 <file path=customXml/itemProps1.xml><?xml version="1.0" encoding="utf-8"?>
-<ds:datastoreItem xmlns:ds="http://schemas.openxmlformats.org/officeDocument/2006/customXml" ds:itemID="{236BBFF6-5724-4D69-80D0-E8BB9EDE1720}">
+<ds:datastoreItem xmlns:ds="http://schemas.openxmlformats.org/officeDocument/2006/customXml" ds:itemID="{3FF1CDFD-F660-4B9D-9553-6DC57567A312}">
   <ds:schemaRefs>
     <ds:schemaRef ds:uri="http://schemas.openxmlformats.org/officeDocument/2006/bibliography"/>
   </ds:schemaRefs>

</xml_diff>